<commit_message>
Update code based on feedback during course
</commit_message>
<xml_diff>
--- a/Microsim Sick-Sicker/Microsim_Sick-Sicker_Exercise instructions.docx
+++ b/Microsim Sick-Sicker/Microsim_Sick-Sicker_Exercise instructions.docx
@@ -6,7 +6,7 @@
       <w:pPr>
         <w:pStyle w:val="Titel"/>
         <w:rPr>
-          <w:lang w:val="en-GB"/>
+          <w:lang w:val="en-US"/>
         </w:rPr>
       </w:pPr>
       <w:r>
@@ -124,16 +124,16 @@
         <w:rPr>
           <w:lang w:val="en-US"/>
         </w:rPr>
-        <w:t>Exercises</w:t>
-      </w:r>
-      <w:r>
-        <w:rPr>
-          <w:lang w:val="en-US"/>
-        </w:rPr>
-        <w:t xml:space="preserve"> – Microsimulation models  </w:t>
+        <w:t xml:space="preserve">Exercises – Microsimulation models  </w:t>
       </w:r>
     </w:p>
-    <w:p/>
+    <w:p>
+      <w:pPr>
+        <w:rPr>
+          <w:lang w:val="en-US"/>
+        </w:rPr>
+      </w:pPr>
+    </w:p>
     <w:p>
       <w:pPr>
         <w:spacing w:after="0" w:line="240" w:lineRule="auto"/>
@@ -249,7 +249,27 @@
                 <w:sz w:val="24"/>
                 <w:lang w:val="en-US"/>
               </w:rPr>
-              <w:t>Fernando Alarid-Escudero, PhD</w:t>
+              <w:t xml:space="preserve">Fernando </w:t>
+            </w:r>
+            <w:proofErr w:type="spellStart"/>
+            <w:r>
+              <w:rPr>
+                <w:rFonts w:ascii="Verdana" w:eastAsia="Times New Roman" w:hAnsi="Verdana"/>
+                <w:bCs/>
+                <w:sz w:val="24"/>
+                <w:lang w:val="en-US"/>
+              </w:rPr>
+              <w:t>Alarid</w:t>
+            </w:r>
+            <w:proofErr w:type="spellEnd"/>
+            <w:r>
+              <w:rPr>
+                <w:rFonts w:ascii="Verdana" w:eastAsia="Times New Roman" w:hAnsi="Verdana"/>
+                <w:bCs/>
+                <w:sz w:val="24"/>
+                <w:lang w:val="en-US"/>
+              </w:rPr>
+              <w:t>-Escudero, PhD</w:t>
             </w:r>
             <w:r>
               <w:rPr>
@@ -368,37 +388,28 @@
                 <w:rFonts w:ascii="Verdana" w:eastAsia="Times New Roman" w:hAnsi="Verdana"/>
                 <w:bCs/>
                 <w:sz w:val="24"/>
-                <w:lang w:val="nl-NL"/>
-              </w:rPr>
-            </w:pPr>
+                <w:lang w:val="en-US"/>
+              </w:rPr>
+            </w:pPr>
+            <w:proofErr w:type="spellStart"/>
             <w:r>
               <w:rPr>
                 <w:rFonts w:ascii="Verdana" w:eastAsia="Times New Roman" w:hAnsi="Verdana"/>
                 <w:bCs/>
                 <w:sz w:val="24"/>
-                <w:lang w:val="nl-NL"/>
-              </w:rPr>
-              <w:t xml:space="preserve">Hawre J. </w:t>
-            </w:r>
-            <w:proofErr w:type="spellStart"/>
+                <w:lang w:val="en-US"/>
+              </w:rPr>
+              <w:t>Hawre</w:t>
+            </w:r>
+            <w:proofErr w:type="spellEnd"/>
             <w:r>
               <w:rPr>
                 <w:rFonts w:ascii="Verdana" w:eastAsia="Times New Roman" w:hAnsi="Verdana"/>
                 <w:bCs/>
                 <w:sz w:val="24"/>
-                <w:lang w:val="nl-NL"/>
-              </w:rPr>
-              <w:t>Jalal</w:t>
-            </w:r>
-            <w:proofErr w:type="spellEnd"/>
-            <w:r>
-              <w:rPr>
-                <w:rFonts w:ascii="Verdana" w:eastAsia="Times New Roman" w:hAnsi="Verdana"/>
-                <w:bCs/>
-                <w:sz w:val="24"/>
-                <w:lang w:val="nl-NL"/>
-              </w:rPr>
-              <w:t>, MD, PhD</w:t>
+                <w:lang w:val="en-US"/>
+              </w:rPr>
+              <w:t xml:space="preserve"> J. Jalal, MD, PhD</w:t>
             </w:r>
             <w:r>
               <w:rPr>
@@ -406,9 +417,19 @@
                 <w:bCs/>
                 <w:sz w:val="24"/>
                 <w:vertAlign w:val="superscript"/>
-                <w:lang w:val="nl-NL"/>
+                <w:lang w:val="en-US"/>
               </w:rPr>
               <w:t>5</w:t>
+            </w:r>
+            <w:r>
+              <w:rPr>
+                <w:rFonts w:ascii="Verdana" w:eastAsia="Times New Roman" w:hAnsi="Verdana"/>
+                <w:bCs/>
+                <w:sz w:val="24"/>
+                <w:vertAlign w:val="superscript"/>
+                <w:lang w:val="en-US"/>
+              </w:rPr>
+              <w:t xml:space="preserve"> </w:t>
             </w:r>
           </w:p>
           <w:p>
@@ -423,7 +444,7 @@
                 <w:bCs/>
                 <w:sz w:val="24"/>
                 <w:vertAlign w:val="superscript"/>
-                <w:lang w:val="nl-NL"/>
+                <w:lang w:val="en-US"/>
               </w:rPr>
             </w:pPr>
             <w:r>
@@ -431,7 +452,7 @@
                 <w:rFonts w:ascii="Verdana" w:eastAsia="Times New Roman" w:hAnsi="Verdana"/>
                 <w:bCs/>
                 <w:sz w:val="24"/>
-                <w:lang w:val="nl-NL"/>
+                <w:lang w:val="en-US"/>
               </w:rPr>
               <w:t>Eline M. Krijkamp, MSc</w:t>
             </w:r>
@@ -441,7 +462,7 @@
                 <w:bCs/>
                 <w:sz w:val="24"/>
                 <w:vertAlign w:val="superscript"/>
-                <w:lang w:val="nl-NL"/>
+                <w:lang w:val="en-US"/>
               </w:rPr>
               <w:t>3</w:t>
             </w:r>
@@ -451,7 +472,7 @@
                 <w:bCs/>
                 <w:sz w:val="24"/>
                 <w:vertAlign w:val="superscript"/>
-                <w:lang w:val="nl-NL"/>
+                <w:lang w:val="en-US"/>
               </w:rPr>
               <w:tab/>
             </w:r>
@@ -510,6 +531,7 @@
                 <w:rFonts w:ascii="Verdana" w:eastAsia="Times New Roman" w:hAnsi="Verdana"/>
                 <w:bCs/>
                 <w:sz w:val="24"/>
+                <w:vertAlign w:val="superscript"/>
                 <w:lang w:val="en-US"/>
               </w:rPr>
               <w:t xml:space="preserve"> </w:t>
@@ -567,7 +589,7 @@
           <w:b/>
           <w:bCs/>
           <w:vertAlign w:val="superscript"/>
-          <w:lang w:val="en-GB"/>
+          <w:lang w:val="en-US"/>
         </w:rPr>
       </w:pPr>
     </w:p>
@@ -747,7 +769,7 @@
             <w:color w:val="009999"/>
             <w:sz w:val="18"/>
             <w:szCs w:val="20"/>
-            <w:lang w:val="en-CA"/>
+            <w:lang w:val="en-US"/>
           </w:rPr>
           <w:t xml:space="preserve"> </w:t>
         </w:r>
@@ -828,7 +850,7 @@
           <w:b/>
           <w:bCs/>
           <w:vertAlign w:val="superscript"/>
-          <w:lang w:val="en-GB"/>
+          <w:lang w:val="en-US"/>
         </w:rPr>
       </w:pPr>
     </w:p>
@@ -840,7 +862,7 @@
           <w:b/>
           <w:bCs/>
           <w:vertAlign w:val="superscript"/>
-          <w:lang w:val="en-GB"/>
+          <w:lang w:val="en-US"/>
         </w:rPr>
       </w:pPr>
     </w:p>
@@ -902,7 +924,7 @@
           <w:vertAlign w:val="superscript"/>
           <w:lang w:val="en-US"/>
         </w:rPr>
-        <w:t>1</w:t>
+        <w:t xml:space="preserve">1 </w:t>
       </w:r>
       <w:r>
         <w:rPr>
@@ -911,16 +933,7 @@
           <w:sz w:val="18"/>
           <w:lang w:val="en-US"/>
         </w:rPr>
-        <w:t xml:space="preserve"> Center for Research and Teaching in Economics (CIDE), Drug Policy Program</w:t>
-      </w:r>
-      <w:r>
-        <w:rPr>
-          <w:rFonts w:ascii="Verdana" w:eastAsia="Times New Roman" w:hAnsi="Verdana"/>
-          <w:bCs/>
-          <w:sz w:val="18"/>
-          <w:lang w:val="en-US"/>
-        </w:rPr>
-        <w:t xml:space="preserve"> </w:t>
+        <w:t>Center for Research and Teaching in Economics (CIDE), Drug Policy Program, Mexico</w:t>
       </w:r>
     </w:p>
     <w:p>
@@ -974,30 +987,8 @@
           <w:vertAlign w:val="superscript"/>
           <w:lang w:val="en-US"/>
         </w:rPr>
-        <w:t xml:space="preserve">3 </w:t>
-      </w:r>
-      <w:r>
-        <w:rPr>
-          <w:rFonts w:ascii="Verdana" w:eastAsia="Times New Roman" w:hAnsi="Verdana"/>
-          <w:bCs/>
-          <w:sz w:val="18"/>
-          <w:lang w:val="en-US"/>
-        </w:rPr>
-        <w:t>Erasmus MC, Rotterdam, The Netherlands</w:t>
-      </w:r>
-    </w:p>
-    <w:p>
-      <w:pPr>
-        <w:spacing w:after="0" w:line="240" w:lineRule="auto"/>
-        <w:ind w:left="720"/>
-        <w:outlineLvl w:val="0"/>
-        <w:rPr>
-          <w:rFonts w:ascii="Verdana" w:eastAsia="Times New Roman" w:hAnsi="Verdana"/>
-          <w:bCs/>
-          <w:sz w:val="18"/>
-          <w:lang w:val="en-US"/>
-        </w:rPr>
-      </w:pPr>
+        <w:t>3</w:t>
+      </w:r>
       <w:r>
         <w:rPr>
           <w:rFonts w:ascii="Verdana" w:eastAsia="Times New Roman" w:hAnsi="Verdana"/>
@@ -1006,8 +997,30 @@
           <w:vertAlign w:val="superscript"/>
           <w:lang w:val="en-US"/>
         </w:rPr>
-        <w:t>4</w:t>
-      </w:r>
+        <w:t xml:space="preserve"> </w:t>
+      </w:r>
+      <w:r>
+        <w:rPr>
+          <w:rFonts w:ascii="Verdana" w:eastAsia="Times New Roman" w:hAnsi="Verdana"/>
+          <w:bCs/>
+          <w:sz w:val="18"/>
+          <w:lang w:val="en-US"/>
+        </w:rPr>
+        <w:t>Erasmus MC, Rotterdam, The Netherlands</w:t>
+      </w:r>
+    </w:p>
+    <w:p>
+      <w:pPr>
+        <w:spacing w:after="0" w:line="240" w:lineRule="auto"/>
+        <w:ind w:left="720"/>
+        <w:outlineLvl w:val="0"/>
+        <w:rPr>
+          <w:rFonts w:ascii="Verdana" w:eastAsia="Times New Roman" w:hAnsi="Verdana"/>
+          <w:bCs/>
+          <w:sz w:val="18"/>
+          <w:lang w:val="en-US"/>
+        </w:rPr>
+      </w:pPr>
       <w:r>
         <w:rPr>
           <w:rFonts w:ascii="Verdana" w:eastAsia="Times New Roman" w:hAnsi="Verdana"/>
@@ -1016,29 +1029,8 @@
           <w:vertAlign w:val="superscript"/>
           <w:lang w:val="en-US"/>
         </w:rPr>
-        <w:t xml:space="preserve"> </w:t>
-      </w:r>
-      <w:r>
-        <w:rPr>
-          <w:rFonts w:ascii="Verdana" w:eastAsia="Times New Roman" w:hAnsi="Verdana"/>
-          <w:bCs/>
-          <w:sz w:val="18"/>
-          <w:lang w:val="en-US"/>
-        </w:rPr>
-        <w:t>Harvard T.H. Chan School of Public Health, Boston, USA</w:t>
-      </w:r>
-    </w:p>
-    <w:p>
-      <w:pPr>
-        <w:spacing w:after="0" w:line="240" w:lineRule="auto"/>
-        <w:ind w:left="720"/>
-        <w:rPr>
-          <w:rFonts w:ascii="Verdana" w:eastAsia="Times New Roman" w:hAnsi="Verdana"/>
-          <w:bCs/>
-          <w:sz w:val="18"/>
-          <w:lang w:val="en-US"/>
-        </w:rPr>
-      </w:pPr>
+        <w:t>4</w:t>
+      </w:r>
       <w:r>
         <w:rPr>
           <w:rFonts w:ascii="Verdana" w:eastAsia="Times New Roman" w:hAnsi="Verdana"/>
@@ -1047,8 +1039,29 @@
           <w:vertAlign w:val="superscript"/>
           <w:lang w:val="en-US"/>
         </w:rPr>
-        <w:t>5</w:t>
-      </w:r>
+        <w:t xml:space="preserve"> </w:t>
+      </w:r>
+      <w:r>
+        <w:rPr>
+          <w:rFonts w:ascii="Verdana" w:eastAsia="Times New Roman" w:hAnsi="Verdana"/>
+          <w:bCs/>
+          <w:sz w:val="18"/>
+          <w:lang w:val="en-US"/>
+        </w:rPr>
+        <w:t>Harvard T.H. Chan School of Public Health, Boston, USA</w:t>
+      </w:r>
+    </w:p>
+    <w:p>
+      <w:pPr>
+        <w:spacing w:after="0" w:line="240" w:lineRule="auto"/>
+        <w:ind w:left="720"/>
+        <w:rPr>
+          <w:rFonts w:ascii="Verdana" w:eastAsia="Times New Roman" w:hAnsi="Verdana"/>
+          <w:bCs/>
+          <w:sz w:val="18"/>
+          <w:lang w:val="en-US"/>
+        </w:rPr>
+      </w:pPr>
       <w:r>
         <w:rPr>
           <w:rFonts w:ascii="Verdana" w:eastAsia="Times New Roman" w:hAnsi="Verdana"/>
@@ -1057,29 +1070,8 @@
           <w:vertAlign w:val="superscript"/>
           <w:lang w:val="en-US"/>
         </w:rPr>
-        <w:t xml:space="preserve"> </w:t>
-      </w:r>
-      <w:r>
-        <w:rPr>
-          <w:rFonts w:ascii="Verdana" w:eastAsia="Times New Roman" w:hAnsi="Verdana"/>
-          <w:bCs/>
-          <w:sz w:val="18"/>
-          <w:lang w:val="en-US"/>
-        </w:rPr>
-        <w:t>University of Pittsburgh Graduate School of Public Health, Pittsburgh, PA, USA</w:t>
-      </w:r>
-    </w:p>
-    <w:p>
-      <w:pPr>
-        <w:spacing w:after="0" w:line="240" w:lineRule="auto"/>
-        <w:ind w:left="720"/>
-        <w:rPr>
-          <w:rFonts w:ascii="Verdana" w:eastAsia="Times New Roman" w:hAnsi="Verdana"/>
-          <w:bCs/>
-          <w:sz w:val="18"/>
-          <w:lang w:val="en-US"/>
-        </w:rPr>
-      </w:pPr>
+        <w:t>5</w:t>
+      </w:r>
       <w:r>
         <w:rPr>
           <w:rFonts w:ascii="Verdana" w:eastAsia="Times New Roman" w:hAnsi="Verdana"/>
@@ -1088,8 +1080,29 @@
           <w:vertAlign w:val="superscript"/>
           <w:lang w:val="en-US"/>
         </w:rPr>
-        <w:t>6</w:t>
-      </w:r>
+        <w:t xml:space="preserve"> </w:t>
+      </w:r>
+      <w:r>
+        <w:rPr>
+          <w:rFonts w:ascii="Verdana" w:eastAsia="Times New Roman" w:hAnsi="Verdana"/>
+          <w:bCs/>
+          <w:sz w:val="18"/>
+          <w:lang w:val="en-US"/>
+        </w:rPr>
+        <w:t>University of Pittsburgh Graduate School of Public Health, Pittsburgh, PA, USA</w:t>
+      </w:r>
+    </w:p>
+    <w:p>
+      <w:pPr>
+        <w:spacing w:after="0" w:line="240" w:lineRule="auto"/>
+        <w:ind w:left="720"/>
+        <w:rPr>
+          <w:rFonts w:ascii="Verdana" w:eastAsia="Times New Roman" w:hAnsi="Verdana"/>
+          <w:bCs/>
+          <w:sz w:val="18"/>
+          <w:lang w:val="en-US"/>
+        </w:rPr>
+      </w:pPr>
       <w:r>
         <w:rPr>
           <w:rFonts w:ascii="Verdana" w:eastAsia="Times New Roman" w:hAnsi="Verdana"/>
@@ -1098,6 +1111,16 @@
           <w:vertAlign w:val="superscript"/>
           <w:lang w:val="en-US"/>
         </w:rPr>
+        <w:t>6</w:t>
+      </w:r>
+      <w:r>
+        <w:rPr>
+          <w:rFonts w:ascii="Verdana" w:eastAsia="Times New Roman" w:hAnsi="Verdana"/>
+          <w:bCs/>
+          <w:sz w:val="18"/>
+          <w:vertAlign w:val="superscript"/>
+          <w:lang w:val="en-US"/>
+        </w:rPr>
         <w:t xml:space="preserve"> </w:t>
       </w:r>
       <w:r>
@@ -1152,13 +1175,13 @@
         <w:ind w:left="720"/>
         <w:rPr>
           <w:rFonts w:ascii="Verdana" w:hAnsi="Verdana"/>
-          <w:lang w:val="en-GB"/>
+          <w:lang w:val="en-US"/>
         </w:rPr>
       </w:pPr>
       <w:r>
         <w:rPr>
           <w:rFonts w:ascii="Verdana" w:hAnsi="Verdana"/>
-          <w:lang w:val="en-GB"/>
+          <w:lang w:val="en-US"/>
         </w:rPr>
         <w:t xml:space="preserve">  </w:t>
       </w:r>
@@ -1171,7 +1194,7 @@
         <w:spacing w:after="0"/>
         <w:rPr>
           <w:rFonts w:ascii="Verdana" w:hAnsi="Verdana"/>
-          <w:lang w:val="en-GB"/>
+          <w:lang w:val="en-US"/>
         </w:rPr>
       </w:pPr>
     </w:p>
@@ -1251,6 +1274,7 @@
                 <w:rFonts w:ascii="Verdana" w:hAnsi="Verdana"/>
                 <w:b/>
                 <w:color w:val="009999"/>
+                <w:lang w:val="en-US"/>
               </w:rPr>
             </w:pPr>
             <w:r>
@@ -1258,6 +1282,7 @@
                 <w:rFonts w:ascii="Verdana" w:hAnsi="Verdana"/>
                 <w:b/>
                 <w:color w:val="009999"/>
+                <w:lang w:val="en-US"/>
               </w:rPr>
               <w:t>Title</w:t>
             </w:r>
@@ -1280,7 +1305,7 @@
               <w:rPr>
                 <w:rFonts w:ascii="Verdana" w:hAnsi="Verdana"/>
                 <w:color w:val="808080"/>
-                <w:lang w:val="en-CA"/>
+                <w:lang w:val="en-US"/>
               </w:rPr>
             </w:pPr>
             <w:r>
@@ -1329,6 +1354,7 @@
                 <w:rFonts w:ascii="Verdana" w:hAnsi="Verdana"/>
                 <w:b/>
                 <w:color w:val="009999"/>
+                <w:lang w:val="en-US"/>
               </w:rPr>
             </w:pPr>
             <w:r>
@@ -1336,6 +1362,7 @@
                 <w:rFonts w:ascii="Verdana" w:hAnsi="Verdana"/>
                 <w:b/>
                 <w:color w:val="009999"/>
+                <w:lang w:val="en-US"/>
               </w:rPr>
               <w:t>Topic</w:t>
             </w:r>
@@ -1358,12 +1385,14 @@
               <w:rPr>
                 <w:rFonts w:ascii="Verdana" w:hAnsi="Verdana"/>
                 <w:color w:val="808080"/>
+                <w:lang w:val="en-US"/>
               </w:rPr>
             </w:pPr>
             <w:r>
               <w:rPr>
                 <w:rFonts w:ascii="Verdana" w:hAnsi="Verdana"/>
                 <w:color w:val="808080"/>
+                <w:lang w:val="en-US"/>
               </w:rPr>
               <w:t>Microsimulation</w:t>
             </w:r>
@@ -1389,6 +1418,7 @@
                 <w:rFonts w:ascii="Verdana" w:hAnsi="Verdana"/>
                 <w:b/>
                 <w:color w:val="009999"/>
+                <w:lang w:val="en-US"/>
               </w:rPr>
             </w:pPr>
             <w:r>
@@ -1396,6 +1426,7 @@
                 <w:rFonts w:ascii="Verdana" w:hAnsi="Verdana"/>
                 <w:b/>
                 <w:color w:val="009999"/>
+                <w:lang w:val="en-US"/>
               </w:rPr>
               <w:t>Learning objective</w:t>
             </w:r>
@@ -1418,14 +1449,14 @@
               <w:rPr>
                 <w:rFonts w:ascii="Verdana" w:hAnsi="Verdana"/>
                 <w:color w:val="808080"/>
-                <w:lang w:val="en-CA"/>
+                <w:lang w:val="en-US"/>
               </w:rPr>
             </w:pPr>
             <w:r>
               <w:rPr>
                 <w:rFonts w:ascii="Verdana" w:hAnsi="Verdana"/>
                 <w:color w:val="808080"/>
-                <w:lang w:val="en-CA"/>
+                <w:lang w:val="en-US"/>
               </w:rPr>
               <w:t xml:space="preserve">To digest the R code presented </w:t>
             </w:r>
@@ -1433,7 +1464,7 @@
               <w:rPr>
                 <w:rFonts w:ascii="Verdana" w:hAnsi="Verdana"/>
                 <w:color w:val="808080"/>
-                <w:lang w:val="en-CA"/>
+                <w:lang w:val="en-US"/>
               </w:rPr>
               <w:t>about microsimulation</w:t>
             </w:r>
@@ -1447,14 +1478,14 @@
               <w:rPr>
                 <w:rFonts w:ascii="Verdana" w:hAnsi="Verdana"/>
                 <w:color w:val="808080"/>
-                <w:lang w:val="en-CA"/>
+                <w:lang w:val="en-US"/>
               </w:rPr>
             </w:pPr>
             <w:r>
               <w:rPr>
                 <w:rFonts w:ascii="Verdana" w:hAnsi="Verdana"/>
                 <w:color w:val="808080"/>
-                <w:lang w:val="en-CA"/>
+                <w:lang w:val="en-US"/>
               </w:rPr>
               <w:t xml:space="preserve">To be able to build a </w:t>
             </w:r>
@@ -1462,7 +1493,7 @@
               <w:rPr>
                 <w:rFonts w:ascii="Verdana" w:hAnsi="Verdana"/>
                 <w:color w:val="808080"/>
-                <w:lang w:val="en-CA"/>
+                <w:lang w:val="en-US"/>
               </w:rPr>
               <w:t>microsimulation model</w:t>
             </w:r>
@@ -1476,14 +1507,14 @@
               <w:rPr>
                 <w:rFonts w:ascii="Verdana" w:hAnsi="Verdana"/>
                 <w:color w:val="808080"/>
-                <w:lang w:val="en-CA"/>
+                <w:lang w:val="en-US"/>
               </w:rPr>
             </w:pPr>
             <w:r>
               <w:rPr>
                 <w:rFonts w:ascii="Verdana" w:hAnsi="Verdana"/>
                 <w:color w:val="808080"/>
-                <w:lang w:val="en-CA"/>
+                <w:lang w:val="en-US"/>
               </w:rPr>
               <w:t xml:space="preserve">Adding memory and baseline characteristics </w:t>
             </w:r>
@@ -1509,6 +1540,7 @@
                 <w:rFonts w:ascii="Verdana" w:hAnsi="Verdana"/>
                 <w:b/>
                 <w:color w:val="009999"/>
+                <w:lang w:val="en-US"/>
               </w:rPr>
             </w:pPr>
             <w:r>
@@ -1516,6 +1548,7 @@
                 <w:rFonts w:ascii="Verdana" w:hAnsi="Verdana"/>
                 <w:b/>
                 <w:color w:val="009999"/>
+                <w:lang w:val="en-US"/>
               </w:rPr>
               <w:t>Specifications</w:t>
             </w:r>
@@ -1538,13 +1571,14 @@
               <w:rPr>
                 <w:rFonts w:ascii="Verdana" w:hAnsi="Verdana"/>
                 <w:color w:val="808080"/>
-                <w:lang w:val="en-GB"/>
+                <w:lang w:val="en-US"/>
               </w:rPr>
             </w:pPr>
             <w:r>
               <w:rPr>
                 <w:rFonts w:ascii="Verdana" w:hAnsi="Verdana"/>
                 <w:color w:val="808080"/>
+                <w:lang w:val="en-US"/>
               </w:rPr>
               <w:t>Microsimulation, 4</w:t>
             </w:r>
@@ -1552,6 +1586,7 @@
               <w:rPr>
                 <w:rFonts w:ascii="Verdana" w:hAnsi="Verdana"/>
                 <w:color w:val="808080"/>
+                <w:lang w:val="en-US"/>
               </w:rPr>
               <w:t xml:space="preserve"> alternatives, </w:t>
             </w:r>
@@ -1559,7 +1594,7 @@
               <w:rPr>
                 <w:rFonts w:ascii="Verdana" w:hAnsi="Verdana"/>
                 <w:color w:val="808080"/>
-                <w:lang w:val="en-GB"/>
+                <w:lang w:val="en-US"/>
               </w:rPr>
               <w:t xml:space="preserve">cost-effectiveness </w:t>
             </w:r>
@@ -1585,6 +1620,7 @@
                 <w:rFonts w:ascii="Verdana" w:hAnsi="Verdana"/>
                 <w:b/>
                 <w:color w:val="009999"/>
+                <w:lang w:val="en-US"/>
               </w:rPr>
             </w:pPr>
             <w:r>
@@ -1592,6 +1628,7 @@
                 <w:rFonts w:ascii="Verdana" w:hAnsi="Verdana"/>
                 <w:b/>
                 <w:color w:val="009999"/>
+                <w:lang w:val="en-US"/>
               </w:rPr>
               <w:t>Duration</w:t>
             </w:r>
@@ -1614,12 +1651,14 @@
               <w:rPr>
                 <w:rFonts w:ascii="Verdana" w:hAnsi="Verdana"/>
                 <w:color w:val="808080"/>
+                <w:lang w:val="en-US"/>
               </w:rPr>
             </w:pPr>
             <w:r>
               <w:rPr>
                 <w:rFonts w:ascii="Verdana" w:hAnsi="Verdana"/>
                 <w:color w:val="808080"/>
+                <w:lang w:val="en-US"/>
               </w:rPr>
               <w:t>40</w:t>
             </w:r>
@@ -1627,6 +1666,7 @@
               <w:rPr>
                 <w:rFonts w:ascii="Verdana" w:hAnsi="Verdana"/>
                 <w:color w:val="808080"/>
+                <w:lang w:val="en-US"/>
               </w:rPr>
               <w:t xml:space="preserve"> minutes</w:t>
             </w:r>
@@ -1652,6 +1692,7 @@
                 <w:rFonts w:ascii="Verdana" w:hAnsi="Verdana"/>
                 <w:b/>
                 <w:color w:val="009999"/>
+                <w:lang w:val="en-US"/>
               </w:rPr>
             </w:pPr>
             <w:r>
@@ -1659,6 +1700,7 @@
                 <w:rFonts w:ascii="Verdana" w:hAnsi="Verdana"/>
                 <w:b/>
                 <w:color w:val="009999"/>
+                <w:lang w:val="en-US"/>
               </w:rPr>
               <w:t>Needed</w:t>
             </w:r>
@@ -1681,30 +1723,22 @@
               <w:rPr>
                 <w:rFonts w:ascii="Verdana" w:hAnsi="Verdana"/>
                 <w:color w:val="808080"/>
-                <w:lang w:val="en-GB"/>
+                <w:lang w:val="en-US"/>
               </w:rPr>
             </w:pPr>
             <w:r>
               <w:rPr>
                 <w:rFonts w:ascii="Verdana" w:hAnsi="Verdana"/>
                 <w:color w:val="808080"/>
-                <w:lang w:val="en-CA"/>
-              </w:rPr>
-              <w:t>Exerc</w:t>
+                <w:lang w:val="en-US"/>
+              </w:rPr>
+              <w:t>Exercise</w:t>
             </w:r>
             <w:r>
               <w:rPr>
                 <w:rFonts w:ascii="Verdana" w:hAnsi="Verdana"/>
                 <w:color w:val="808080"/>
-                <w:lang w:val="en-CA"/>
-              </w:rPr>
-              <w:t>ise</w:t>
-            </w:r>
-            <w:r>
-              <w:rPr>
-                <w:rFonts w:ascii="Verdana" w:hAnsi="Verdana"/>
-                <w:color w:val="808080"/>
-                <w:lang w:val="en-CA"/>
+                <w:lang w:val="en-US"/>
               </w:rPr>
               <w:t xml:space="preserve"> instruction, R, R-studio</w:t>
             </w:r>
@@ -1777,7 +1811,35 @@
           <w:rFonts w:ascii="Verdana" w:hAnsi="Verdana"/>
           <w:lang w:val="en-US"/>
         </w:rPr>
-        <w:t xml:space="preserve">In this exercise, we will model the hypothetical Sick-Sicker disease using a microsimulation model. The Sick-Sicker disease has been previously modeled as a Markov model using four health states (Figure): Healthy (H); two disease states, Sick (S1) and Sicker (S2); and Dead (D). </w:t>
+        <w:t xml:space="preserve">In this exercise, we will model the hypothetical Sick-Sicker disease using a microsimulation model. The Sick-Sicker disease has been previously modeled as a </w:t>
+      </w:r>
+      <w:r>
+        <w:rPr>
+          <w:rFonts w:ascii="Verdana" w:hAnsi="Verdana"/>
+          <w:lang w:val="en-US"/>
+        </w:rPr>
+        <w:t>state-transition model</w:t>
+      </w:r>
+      <w:r>
+        <w:rPr>
+          <w:rFonts w:ascii="Verdana" w:hAnsi="Verdana"/>
+          <w:lang w:val="en-US"/>
+        </w:rPr>
+        <w:t xml:space="preserve"> </w:t>
+      </w:r>
+      <w:r>
+        <w:rPr>
+          <w:rFonts w:ascii="Verdana" w:hAnsi="Verdana"/>
+          <w:lang w:val="en-US"/>
+        </w:rPr>
+        <w:t>with</w:t>
+      </w:r>
+      <w:r>
+        <w:rPr>
+          <w:rFonts w:ascii="Verdana" w:hAnsi="Verdana"/>
+          <w:lang w:val="en-US"/>
+        </w:rPr>
+        <w:t xml:space="preserve"> four health states (Figure): Healthy (H); two disease states, Sick (S1) and Sicker (S2); and Dead (D). </w:t>
       </w:r>
     </w:p>
     <w:p>
@@ -1842,14 +1904,14 @@
           <w:rFonts w:ascii="Verdana" w:hAnsi="Verdana"/>
           <w:lang w:val="en-US"/>
         </w:rPr>
-        <w:t xml:space="preserve">e assume that </w:t>
+        <w:t>e assume that</w:t>
       </w:r>
       <w:r>
         <w:rPr>
           <w:rFonts w:ascii="Verdana" w:hAnsi="Verdana"/>
           <w:lang w:val="en-US"/>
         </w:rPr>
-        <w:t xml:space="preserve">t individual </w:t>
+        <w:t xml:space="preserve"> individual </w:t>
       </w:r>
       <w:r>
         <w:rPr>
@@ -1870,6 +1932,13 @@
           <w:rFonts w:ascii="Verdana" w:hAnsi="Verdana"/>
           <w:lang w:val="en-US"/>
         </w:rPr>
+        <w:t xml:space="preserve"> on</w:t>
+      </w:r>
+      <w:r>
+        <w:rPr>
+          <w:rFonts w:ascii="Verdana" w:hAnsi="Verdana"/>
+          <w:lang w:val="en-US"/>
+        </w:rPr>
         <w:t xml:space="preserve"> </w:t>
       </w:r>
       <w:r>
@@ -1877,14 +1946,7 @@
           <w:rFonts w:ascii="Verdana" w:hAnsi="Verdana"/>
           <w:lang w:val="en-US"/>
         </w:rPr>
-        <w:t>baseline characteristics.</w:t>
-      </w:r>
-      <w:r>
-        <w:rPr>
-          <w:rFonts w:ascii="Verdana" w:hAnsi="Verdana"/>
-          <w:lang w:val="en-US"/>
-        </w:rPr>
-        <w:t xml:space="preserve"> </w:t>
+        <w:t xml:space="preserve">baseline characteristics. </w:t>
       </w:r>
     </w:p>
     <w:p>
@@ -1998,10 +2060,13 @@
     </w:p>
     <w:p>
       <w:pPr>
+        <w:pStyle w:val="Normal1"/>
+        <w:ind w:left="720"/>
         <w:jc w:val="both"/>
         <w:rPr>
-          <w:rFonts w:ascii="Verdana" w:hAnsi="Verdana"/>
-          <w:lang w:val="en-GB"/>
+          <w:rFonts w:ascii="Verdana" w:eastAsia="Calibri" w:hAnsi="Verdana" w:cs="Times New Roman"/>
+          <w:color w:val="auto"/>
+          <w:lang w:val="en-US" w:eastAsia="en-US"/>
         </w:rPr>
       </w:pPr>
     </w:p>
@@ -2018,14 +2083,7 @@
           <w:rFonts w:ascii="Verdana" w:hAnsi="Verdana"/>
           <w:lang w:val="en-US"/>
         </w:rPr>
-        <w:t>After you have successfully implemented the natural history of the Sick-Sicker disease as a microsimulation, you can expand the model to include the possibility of treatment and evaluate whether it is cost-effective</w:t>
-      </w:r>
-      <w:r>
-        <w:rPr>
-          <w:rFonts w:ascii="Verdana" w:hAnsi="Verdana"/>
-          <w:lang w:val="en-US"/>
-        </w:rPr>
-        <w:t xml:space="preserve"> </w:t>
+        <w:t xml:space="preserve">After you have successfully implemented the natural history of the Sick-Sicker disease as a microsimulation, you can expand the model to include the possibility of treatment and evaluate whether it is cost-effective </w:t>
       </w:r>
       <w:r>
         <w:rPr>
@@ -2072,7 +2130,49 @@
           <w:rFonts w:ascii="Verdana" w:hAnsi="Verdana"/>
           <w:lang w:val="en-US"/>
         </w:rPr>
-        <w:t>This hypothetical treatment improves the quality of life for those in the Sick state; however, it is not possible to distinguish between individuals in the Sick state from those in the Sicker state, so under a treatment strategy, individuals in both sick states must be treated (and incur the costs of treatment). Treatment parameters are also summarized in the table below.</w:t>
+        <w:t xml:space="preserve">This hypothetical treatment improves the quality of life for those in the Sick </w:t>
+      </w:r>
+      <w:r>
+        <w:rPr>
+          <w:rFonts w:ascii="Verdana" w:hAnsi="Verdana"/>
+          <w:lang w:val="en-US"/>
+        </w:rPr>
+        <w:t xml:space="preserve">(S1) </w:t>
+      </w:r>
+      <w:r>
+        <w:rPr>
+          <w:rFonts w:ascii="Verdana" w:hAnsi="Verdana"/>
+          <w:lang w:val="en-US"/>
+        </w:rPr>
+        <w:t>state</w:t>
+      </w:r>
+      <w:r>
+        <w:rPr>
+          <w:rFonts w:ascii="Verdana" w:hAnsi="Verdana"/>
+          <w:lang w:val="en-US"/>
+        </w:rPr>
+        <w:t xml:space="preserve"> but not for those in the Sicker (S2) state. H</w:t>
+      </w:r>
+      <w:r>
+        <w:rPr>
+          <w:rFonts w:ascii="Verdana" w:hAnsi="Verdana"/>
+          <w:lang w:val="en-US"/>
+        </w:rPr>
+        <w:t>owever, it is not possible to distinguish between individuals in the Sick state from those in the Sicker state, so under a treatment strategy, individuals in both sick states must be treated (and incur the costs of treatment)</w:t>
+      </w:r>
+      <w:r>
+        <w:rPr>
+          <w:rFonts w:ascii="Verdana" w:hAnsi="Verdana"/>
+          <w:lang w:val="en-US"/>
+        </w:rPr>
+        <w:t>, while only those in the sick state benefit from it</w:t>
+      </w:r>
+      <w:r>
+        <w:rPr>
+          <w:rFonts w:ascii="Verdana" w:hAnsi="Verdana"/>
+          <w:lang w:val="en-US"/>
+        </w:rPr>
+        <w:t>. Treatment parameters are also summarized in the table below.</w:t>
       </w:r>
     </w:p>
     <w:p>
@@ -2084,13 +2184,6 @@
     </w:p>
     <w:p>
       <w:pPr>
-        <w:rPr>
-          <w:lang w:val="en-US"/>
-        </w:rPr>
-      </w:pPr>
-    </w:p>
-    <w:p>
-      <w:pPr>
         <w:pStyle w:val="Kop2"/>
         <w:rPr>
           <w:lang w:val="en-US"/>
@@ -2100,7 +2193,6 @@
         <w:rPr>
           <w:lang w:val="en-US"/>
         </w:rPr>
-        <w:lastRenderedPageBreak/>
         <w:t>Tasks</w:t>
       </w:r>
     </w:p>
@@ -2137,6 +2229,7 @@
           <w:rFonts w:asciiTheme="majorHAnsi" w:hAnsiTheme="majorHAnsi"/>
           <w:lang w:val="en-US"/>
         </w:rPr>
+        <w:lastRenderedPageBreak/>
         <w:t xml:space="preserve">Open the Microsimulation student template </w:t>
       </w:r>
       <w:r>
@@ -2144,23 +2237,7 @@
           <w:rFonts w:asciiTheme="majorHAnsi" w:hAnsiTheme="majorHAnsi"/>
           <w:lang w:val="en-US"/>
         </w:rPr>
-        <w:t xml:space="preserve">to load the data for the time dependency and the individual characteristics. </w:t>
-      </w:r>
-      <w:proofErr w:type="gramStart"/>
-      <w:r>
-        <w:rPr>
-          <w:rFonts w:asciiTheme="majorHAnsi" w:hAnsiTheme="majorHAnsi"/>
-          <w:lang w:val="en-US"/>
-        </w:rPr>
-        <w:t>This templates</w:t>
-      </w:r>
-      <w:proofErr w:type="gramEnd"/>
-      <w:r>
-        <w:rPr>
-          <w:rFonts w:asciiTheme="majorHAnsi" w:hAnsiTheme="majorHAnsi"/>
-          <w:lang w:val="en-US"/>
-        </w:rPr>
-        <w:t xml:space="preserve"> makes use the files called mortProb.csv and MyPopulation-AgeDistribtion.csv</w:t>
+        <w:t>to load the data for the time dependency and the individual characteristics. This template makes use the files called mortProb.csv and MyPopulation-AgeDistribtion.csv</w:t>
       </w:r>
     </w:p>
     <w:p>
@@ -2189,21 +2266,63 @@
         </w:rPr>
         <w:t xml:space="preserve">adjusting the </w:t>
       </w:r>
+      <w:proofErr w:type="spellStart"/>
       <w:proofErr w:type="gramStart"/>
       <w:r>
         <w:rPr>
           <w:rFonts w:asciiTheme="majorHAnsi" w:hAnsiTheme="majorHAnsi"/>
-          <w:lang w:val="en-US"/>
-        </w:rPr>
-        <w:t>Probs(</w:t>
+          <w:i/>
+          <w:lang w:val="en-US"/>
+        </w:rPr>
+        <w:t>Probs</w:t>
+      </w:r>
+      <w:proofErr w:type="spellEnd"/>
+      <w:r>
+        <w:rPr>
+          <w:rFonts w:asciiTheme="majorHAnsi" w:hAnsiTheme="majorHAnsi"/>
+          <w:i/>
+          <w:lang w:val="en-US"/>
+        </w:rPr>
+        <w:t>(</w:t>
       </w:r>
       <w:proofErr w:type="gramEnd"/>
       <w:r>
         <w:rPr>
           <w:rFonts w:asciiTheme="majorHAnsi" w:hAnsiTheme="majorHAnsi"/>
-          <w:lang w:val="en-US"/>
-        </w:rPr>
-        <w:t>), Costs() and Eff()</w:t>
+          <w:i/>
+          <w:lang w:val="en-US"/>
+        </w:rPr>
+        <w:t>)</w:t>
+      </w:r>
+      <w:r>
+        <w:rPr>
+          <w:rFonts w:asciiTheme="majorHAnsi" w:hAnsiTheme="majorHAnsi"/>
+          <w:lang w:val="en-US"/>
+        </w:rPr>
+        <w:t xml:space="preserve">, </w:t>
+      </w:r>
+      <w:r>
+        <w:rPr>
+          <w:rFonts w:asciiTheme="majorHAnsi" w:hAnsiTheme="majorHAnsi"/>
+          <w:i/>
+          <w:lang w:val="en-US"/>
+        </w:rPr>
+        <w:t>Costs()</w:t>
+      </w:r>
+      <w:r>
+        <w:rPr>
+          <w:rFonts w:asciiTheme="majorHAnsi" w:hAnsiTheme="majorHAnsi"/>
+          <w:lang w:val="en-US"/>
+        </w:rPr>
+        <w:t xml:space="preserve"> and </w:t>
+      </w:r>
+      <w:r>
+        <w:rPr>
+          <w:rFonts w:asciiTheme="majorHAnsi" w:hAnsiTheme="majorHAnsi"/>
+          <w:i/>
+          <w:lang w:val="en-US"/>
+        </w:rPr>
+        <w:t>Eff()</w:t>
       </w:r>
       <w:r>
         <w:rPr>
@@ -2259,6 +2378,7 @@
         </w:rPr>
         <w:t>Expand your microsimulation to include the possibility of the hypothetical treatment for the Sick-Sicker disease (and its impact on costs and quality of life). Create a new variable, “</w:t>
       </w:r>
+      <w:proofErr w:type="spellStart"/>
       <w:r>
         <w:rPr>
           <w:rFonts w:asciiTheme="majorHAnsi" w:hAnsiTheme="majorHAnsi"/>
@@ -2273,6 +2393,7 @@
         </w:rPr>
         <w:t>rt</w:t>
       </w:r>
+      <w:proofErr w:type="spellEnd"/>
       <w:r>
         <w:rPr>
           <w:rFonts w:asciiTheme="majorHAnsi" w:hAnsiTheme="majorHAnsi"/>
@@ -2360,7 +2481,7 @@
           <w:color w:val="004D99"/>
           <w:sz w:val="28"/>
           <w:szCs w:val="28"/>
-          <w:lang w:val="en-CA"/>
+          <w:lang w:val="en-US"/>
         </w:rPr>
       </w:pPr>
       <w:r>
@@ -2782,7 +2903,6 @@
                 <w:rFonts w:ascii="Verdana" w:hAnsi="Verdana"/>
                 <w:sz w:val="20"/>
                 <w:szCs w:val="20"/>
-                <w:lang w:val="en-GB"/>
               </w:rPr>
               <w:t>Number of simulated individuals (</w:t>
             </w:r>
@@ -2793,7 +2913,6 @@
                 <w:i/>
                 <w:sz w:val="20"/>
                 <w:szCs w:val="20"/>
-                <w:lang w:val="en-GB"/>
               </w:rPr>
               <w:t>ni</w:t>
             </w:r>
@@ -2803,7 +2922,6 @@
                 <w:rFonts w:ascii="Verdana" w:hAnsi="Verdana"/>
                 <w:sz w:val="20"/>
                 <w:szCs w:val="20"/>
-                <w:lang w:val="en-GB"/>
               </w:rPr>
               <w:t>)</w:t>
             </w:r>
@@ -3960,6 +4078,16 @@
                 <w:lang w:eastAsia="nl-NL"/>
               </w:rPr>
             </w:pPr>
+            <w:r>
+              <w:rPr>
+                <w:rFonts w:asciiTheme="majorHAnsi" w:eastAsia="Arial" w:hAnsiTheme="majorHAnsi" w:cs="Arial"/>
+                <w:color w:val="000000"/>
+                <w:sz w:val="20"/>
+                <w:szCs w:val="20"/>
+                <w:lang w:eastAsia="nl-NL"/>
+              </w:rPr>
+              <w:t>0.0149</w:t>
+            </w:r>
           </w:p>
         </w:tc>
       </w:tr>
@@ -3971,6 +4099,180 @@
           <w:tcPr>
             <w:tcW w:w="4820" w:type="dxa"/>
             <w:gridSpan w:val="2"/>
+            <w:hideMark/>
+          </w:tcPr>
+          <w:p>
+            <w:pPr>
+              <w:tabs>
+                <w:tab w:val="left" w:pos="2410"/>
+              </w:tabs>
+              <w:spacing w:after="0"/>
+              <w:rPr>
+                <w:rFonts w:ascii="Verdana" w:hAnsi="Verdana"/>
+                <w:sz w:val="20"/>
+                <w:lang w:val="en-US"/>
+              </w:rPr>
+            </w:pPr>
+            <w:r>
+              <w:rPr>
+                <w:rFonts w:ascii="Verdana" w:hAnsi="Verdana"/>
+                <w:sz w:val="20"/>
+                <w:lang w:val="en-US"/>
+              </w:rPr>
+              <w:t xml:space="preserve">     Probability of death in S2 </w:t>
+            </w:r>
+          </w:p>
+        </w:tc>
+        <w:tc>
+          <w:tcPr>
+            <w:tcW w:w="1559" w:type="dxa"/>
+            <w:hideMark/>
+          </w:tcPr>
+          <w:p>
+            <w:pPr>
+              <w:pStyle w:val="FirstParagraph"/>
+              <w:spacing w:before="0" w:after="0"/>
+              <w:rPr>
+                <w:rFonts w:ascii="Consolas" w:eastAsia="Arial" w:hAnsi="Consolas" w:cs="Arial"/>
+                <w:color w:val="000000"/>
+                <w:sz w:val="22"/>
+                <w:szCs w:val="20"/>
+                <w:lang w:eastAsia="nl-NL"/>
+              </w:rPr>
+            </w:pPr>
+            <w:r>
+              <w:rPr>
+                <w:rFonts w:ascii="Consolas" w:eastAsia="Arial" w:hAnsi="Consolas" w:cs="Arial"/>
+                <w:color w:val="000000"/>
+                <w:sz w:val="22"/>
+                <w:szCs w:val="20"/>
+                <w:lang w:eastAsia="nl-NL"/>
+              </w:rPr>
+              <w:t>p_</w:t>
+            </w:r>
+            <w:r>
+              <w:rPr>
+                <w:rFonts w:ascii="Consolas" w:eastAsia="Arial" w:hAnsi="Consolas" w:cs="Arial"/>
+                <w:color w:val="000000"/>
+                <w:sz w:val="22"/>
+                <w:szCs w:val="20"/>
+                <w:lang w:eastAsia="nl-NL"/>
+              </w:rPr>
+              <w:t>S2D</w:t>
+            </w:r>
+          </w:p>
+        </w:tc>
+        <w:tc>
+          <w:tcPr>
+            <w:tcW w:w="2981" w:type="dxa"/>
+            <w:hideMark/>
+          </w:tcPr>
+          <w:p>
+            <w:pPr>
+              <w:pStyle w:val="FirstParagraph"/>
+              <w:spacing w:before="0" w:after="0"/>
+              <w:rPr>
+                <w:rFonts w:asciiTheme="majorHAnsi" w:eastAsia="Arial" w:hAnsiTheme="majorHAnsi" w:cs="Arial"/>
+                <w:color w:val="000000"/>
+                <w:sz w:val="20"/>
+                <w:szCs w:val="20"/>
+                <w:lang w:eastAsia="nl-NL"/>
+              </w:rPr>
+            </w:pPr>
+            <w:r>
+              <w:rPr>
+                <w:rFonts w:asciiTheme="majorHAnsi" w:eastAsia="Arial" w:hAnsiTheme="majorHAnsi" w:cs="Arial"/>
+                <w:color w:val="000000"/>
+                <w:sz w:val="20"/>
+                <w:szCs w:val="20"/>
+                <w:lang w:eastAsia="nl-NL"/>
+              </w:rPr>
+              <w:t>0.048</w:t>
+            </w:r>
+          </w:p>
+        </w:tc>
+      </w:tr>
+      <w:tr>
+        <w:trPr>
+          <w:trHeight w:val="229"/>
+        </w:trPr>
+        <w:tc>
+          <w:tcPr>
+            <w:tcW w:w="4820" w:type="dxa"/>
+            <w:gridSpan w:val="2"/>
+            <w:hideMark/>
+          </w:tcPr>
+          <w:p>
+            <w:pPr>
+              <w:pStyle w:val="FirstParagraph"/>
+              <w:spacing w:before="0" w:after="0"/>
+              <w:jc w:val="both"/>
+              <w:rPr>
+                <w:rFonts w:asciiTheme="majorHAnsi" w:eastAsia="Arial" w:hAnsiTheme="majorHAnsi" w:cs="Arial"/>
+                <w:color w:val="000000"/>
+                <w:sz w:val="20"/>
+                <w:szCs w:val="20"/>
+                <w:lang w:eastAsia="nl-NL"/>
+              </w:rPr>
+            </w:pPr>
+            <w:r>
+              <w:rPr>
+                <w:rFonts w:asciiTheme="majorHAnsi" w:eastAsia="Arial" w:hAnsiTheme="majorHAnsi" w:cs="Arial"/>
+                <w:color w:val="000000"/>
+                <w:sz w:val="20"/>
+                <w:szCs w:val="20"/>
+                <w:lang w:eastAsia="nl-NL"/>
+              </w:rPr>
+              <w:t>Annual costs</w:t>
+            </w:r>
+          </w:p>
+        </w:tc>
+        <w:tc>
+          <w:tcPr>
+            <w:tcW w:w="1559" w:type="dxa"/>
+          </w:tcPr>
+          <w:p>
+            <w:pPr>
+              <w:pStyle w:val="FirstParagraph"/>
+              <w:spacing w:before="0" w:after="0"/>
+              <w:rPr>
+                <w:rFonts w:ascii="Consolas" w:eastAsia="Arial" w:hAnsi="Consolas" w:cs="Arial"/>
+                <w:color w:val="000000"/>
+                <w:sz w:val="22"/>
+                <w:szCs w:val="20"/>
+                <w:lang w:eastAsia="nl-NL"/>
+              </w:rPr>
+            </w:pPr>
+          </w:p>
+        </w:tc>
+        <w:tc>
+          <w:tcPr>
+            <w:tcW w:w="2981" w:type="dxa"/>
+          </w:tcPr>
+          <w:p>
+            <w:pPr>
+              <w:pStyle w:val="FirstParagraph"/>
+              <w:spacing w:before="0" w:after="0"/>
+              <w:rPr>
+                <w:rFonts w:asciiTheme="majorHAnsi" w:eastAsia="Arial" w:hAnsiTheme="majorHAnsi" w:cs="Arial"/>
+                <w:color w:val="000000"/>
+                <w:sz w:val="20"/>
+                <w:szCs w:val="20"/>
+                <w:lang w:eastAsia="nl-NL"/>
+              </w:rPr>
+            </w:pPr>
+          </w:p>
+        </w:tc>
+      </w:tr>
+      <w:tr>
+        <w:trPr>
+          <w:trHeight w:val="229"/>
+        </w:trPr>
+        <w:tc>
+          <w:tcPr>
+            <w:tcW w:w="4820" w:type="dxa"/>
+            <w:gridSpan w:val="2"/>
+            <w:hideMark/>
           </w:tcPr>
           <w:p>
             <w:pPr>
@@ -3989,16 +4291,16 @@
               <w:rPr>
                 <w:rFonts w:ascii="Verdana" w:hAnsi="Verdana"/>
                 <w:sz w:val="20"/>
-                <w:szCs w:val="20"/>
-                <w:lang w:val="en-GB"/>
-              </w:rPr>
-              <w:t xml:space="preserve"> Cycle 1</w:t>
+                <w:lang w:val="en-US"/>
+              </w:rPr>
+              <w:t>Healthy individuals</w:t>
             </w:r>
           </w:p>
         </w:tc>
         <w:tc>
           <w:tcPr>
             <w:tcW w:w="1559" w:type="dxa"/>
+            <w:hideMark/>
           </w:tcPr>
           <w:p>
             <w:pPr>
@@ -4012,11 +4314,34 @@
                 <w:lang w:eastAsia="nl-NL"/>
               </w:rPr>
             </w:pPr>
+            <w:proofErr w:type="spellStart"/>
+            <w:r>
+              <w:rPr>
+                <w:rFonts w:ascii="Consolas" w:eastAsia="Arial" w:hAnsi="Consolas" w:cs="Arial"/>
+                <w:color w:val="000000"/>
+                <w:sz w:val="22"/>
+                <w:szCs w:val="20"/>
+                <w:lang w:eastAsia="nl-NL"/>
+              </w:rPr>
+              <w:t>c_</w:t>
+            </w:r>
+            <w:r>
+              <w:rPr>
+                <w:rFonts w:ascii="Consolas" w:eastAsia="Arial" w:hAnsi="Consolas" w:cs="Arial"/>
+                <w:color w:val="000000"/>
+                <w:sz w:val="22"/>
+                <w:szCs w:val="20"/>
+                <w:lang w:eastAsia="nl-NL"/>
+              </w:rPr>
+              <w:t>H</w:t>
+            </w:r>
+            <w:proofErr w:type="spellEnd"/>
           </w:p>
         </w:tc>
         <w:tc>
           <w:tcPr>
             <w:tcW w:w="2981" w:type="dxa"/>
+            <w:hideMark/>
           </w:tcPr>
           <w:p>
             <w:pPr>
@@ -4032,11 +4357,115 @@
             </w:pPr>
             <w:r>
               <w:rPr>
-                <w:rFonts w:asciiTheme="minorHAnsi" w:hAnsiTheme="minorHAnsi"/>
-                <w:sz w:val="20"/>
-                <w:szCs w:val="20"/>
-              </w:rPr>
-              <w:t>0.0149</w:t>
+                <w:rFonts w:asciiTheme="majorHAnsi" w:eastAsia="Arial" w:hAnsiTheme="majorHAnsi" w:cs="Arial"/>
+                <w:color w:val="000000"/>
+                <w:sz w:val="20"/>
+                <w:szCs w:val="20"/>
+                <w:lang w:eastAsia="nl-NL"/>
+              </w:rPr>
+              <w:t>$2000</w:t>
+            </w:r>
+          </w:p>
+        </w:tc>
+      </w:tr>
+      <w:tr>
+        <w:trPr>
+          <w:trHeight w:val="243"/>
+        </w:trPr>
+        <w:tc>
+          <w:tcPr>
+            <w:tcW w:w="4820" w:type="dxa"/>
+            <w:gridSpan w:val="2"/>
+            <w:hideMark/>
+          </w:tcPr>
+          <w:p>
+            <w:pPr>
+              <w:tabs>
+                <w:tab w:val="left" w:pos="2410"/>
+              </w:tabs>
+              <w:spacing w:after="0"/>
+              <w:ind w:left="360"/>
+              <w:rPr>
+                <w:rFonts w:ascii="Verdana" w:hAnsi="Verdana"/>
+                <w:sz w:val="20"/>
+                <w:lang w:val="en-US"/>
+              </w:rPr>
+            </w:pPr>
+            <w:r>
+              <w:rPr>
+                <w:rFonts w:ascii="Verdana" w:hAnsi="Verdana"/>
+                <w:sz w:val="20"/>
+                <w:lang w:val="en-US"/>
+              </w:rPr>
+              <w:t>Sick individuals in S1</w:t>
+            </w:r>
+          </w:p>
+        </w:tc>
+        <w:tc>
+          <w:tcPr>
+            <w:tcW w:w="1559" w:type="dxa"/>
+            <w:hideMark/>
+          </w:tcPr>
+          <w:p>
+            <w:pPr>
+              <w:pStyle w:val="FirstParagraph"/>
+              <w:spacing w:before="0" w:after="0"/>
+              <w:rPr>
+                <w:rFonts w:ascii="Consolas" w:eastAsia="Arial" w:hAnsi="Consolas" w:cs="Arial"/>
+                <w:color w:val="000000"/>
+                <w:sz w:val="22"/>
+                <w:szCs w:val="20"/>
+                <w:lang w:eastAsia="nl-NL"/>
+              </w:rPr>
+            </w:pPr>
+            <w:r>
+              <w:rPr>
+                <w:rFonts w:ascii="Consolas" w:eastAsia="Arial" w:hAnsi="Consolas" w:cs="Arial"/>
+                <w:color w:val="000000"/>
+                <w:sz w:val="22"/>
+                <w:szCs w:val="20"/>
+                <w:lang w:eastAsia="nl-NL"/>
+              </w:rPr>
+              <w:t>c_</w:t>
+            </w:r>
+            <w:r>
+              <w:rPr>
+                <w:rFonts w:ascii="Consolas" w:eastAsia="Arial" w:hAnsi="Consolas" w:cs="Arial"/>
+                <w:color w:val="000000"/>
+                <w:sz w:val="22"/>
+                <w:szCs w:val="20"/>
+                <w:lang w:eastAsia="nl-NL"/>
+              </w:rPr>
+              <w:t>S1</w:t>
+            </w:r>
+          </w:p>
+        </w:tc>
+        <w:tc>
+          <w:tcPr>
+            <w:tcW w:w="2981" w:type="dxa"/>
+            <w:hideMark/>
+          </w:tcPr>
+          <w:p>
+            <w:pPr>
+              <w:pStyle w:val="FirstParagraph"/>
+              <w:spacing w:before="0" w:after="0"/>
+              <w:rPr>
+                <w:rFonts w:asciiTheme="majorHAnsi" w:eastAsia="Arial" w:hAnsiTheme="majorHAnsi" w:cs="Arial"/>
+                <w:color w:val="000000"/>
+                <w:sz w:val="20"/>
+                <w:szCs w:val="20"/>
+                <w:lang w:eastAsia="nl-NL"/>
+              </w:rPr>
+            </w:pPr>
+            <w:r>
+              <w:rPr>
+                <w:rFonts w:asciiTheme="majorHAnsi" w:eastAsia="Arial" w:hAnsiTheme="majorHAnsi" w:cs="Arial"/>
+                <w:color w:val="000000"/>
+                <w:sz w:val="20"/>
+                <w:szCs w:val="20"/>
+                <w:lang w:eastAsia="nl-NL"/>
+              </w:rPr>
+              <w:t>$4000</w:t>
             </w:r>
           </w:p>
         </w:tc>
@@ -4049,6 +4478,7 @@
           <w:tcPr>
             <w:tcW w:w="4820" w:type="dxa"/>
             <w:gridSpan w:val="2"/>
+            <w:hideMark/>
           </w:tcPr>
           <w:p>
             <w:pPr>
@@ -4067,16 +4497,16 @@
               <w:rPr>
                 <w:rFonts w:ascii="Verdana" w:hAnsi="Verdana"/>
                 <w:sz w:val="20"/>
-                <w:szCs w:val="20"/>
-                <w:lang w:val="en-GB"/>
-              </w:rPr>
-              <w:t xml:space="preserve"> Cycle 2</w:t>
+                <w:lang w:val="en-US"/>
+              </w:rPr>
+              <w:t>Sick individuals in S2</w:t>
             </w:r>
           </w:p>
         </w:tc>
         <w:tc>
           <w:tcPr>
             <w:tcW w:w="1559" w:type="dxa"/>
+            <w:hideMark/>
           </w:tcPr>
           <w:p>
             <w:pPr>
@@ -4090,11 +4520,32 @@
                 <w:lang w:eastAsia="nl-NL"/>
               </w:rPr>
             </w:pPr>
+            <w:r>
+              <w:rPr>
+                <w:rFonts w:ascii="Consolas" w:eastAsia="Arial" w:hAnsi="Consolas" w:cs="Arial"/>
+                <w:color w:val="000000"/>
+                <w:sz w:val="22"/>
+                <w:szCs w:val="20"/>
+                <w:lang w:eastAsia="nl-NL"/>
+              </w:rPr>
+              <w:t>c_</w:t>
+            </w:r>
+            <w:r>
+              <w:rPr>
+                <w:rFonts w:ascii="Consolas" w:eastAsia="Arial" w:hAnsi="Consolas" w:cs="Arial"/>
+                <w:color w:val="000000"/>
+                <w:sz w:val="22"/>
+                <w:szCs w:val="20"/>
+                <w:lang w:eastAsia="nl-NL"/>
+              </w:rPr>
+              <w:t>S2</w:t>
+            </w:r>
           </w:p>
         </w:tc>
         <w:tc>
           <w:tcPr>
             <w:tcW w:w="2981" w:type="dxa"/>
+            <w:hideMark/>
           </w:tcPr>
           <w:p>
             <w:pPr>
@@ -4110,11 +4561,13 @@
             </w:pPr>
             <w:r>
               <w:rPr>
-                <w:rFonts w:asciiTheme="minorHAnsi" w:hAnsiTheme="minorHAnsi"/>
-                <w:sz w:val="20"/>
-                <w:szCs w:val="20"/>
-              </w:rPr>
-              <w:t xml:space="preserve">0.018 </w:t>
+                <w:rFonts w:asciiTheme="majorHAnsi" w:eastAsia="Arial" w:hAnsiTheme="majorHAnsi" w:cs="Arial"/>
+                <w:color w:val="000000"/>
+                <w:sz w:val="20"/>
+                <w:szCs w:val="20"/>
+                <w:lang w:eastAsia="nl-NL"/>
+              </w:rPr>
+              <w:t>$15000</w:t>
             </w:r>
           </w:p>
         </w:tc>
@@ -4145,10 +4598,9 @@
               <w:rPr>
                 <w:rFonts w:ascii="Verdana" w:hAnsi="Verdana"/>
                 <w:sz w:val="20"/>
-                <w:szCs w:val="20"/>
-                <w:lang w:val="en-GB"/>
-              </w:rPr>
-              <w:t xml:space="preserve"> Cycle 3</w:t>
+                <w:lang w:val="en-US"/>
+              </w:rPr>
+              <w:t>Dead individuals</w:t>
             </w:r>
           </w:p>
         </w:tc>
@@ -4168,6 +4620,28 @@
                 <w:lang w:eastAsia="nl-NL"/>
               </w:rPr>
             </w:pPr>
+            <w:proofErr w:type="spellStart"/>
+            <w:r>
+              <w:rPr>
+                <w:rFonts w:ascii="Consolas" w:eastAsia="Arial" w:hAnsi="Consolas" w:cs="Arial"/>
+                <w:color w:val="000000"/>
+                <w:sz w:val="22"/>
+                <w:szCs w:val="20"/>
+                <w:lang w:eastAsia="nl-NL"/>
+              </w:rPr>
+              <w:t>c_</w:t>
+            </w:r>
+            <w:r>
+              <w:rPr>
+                <w:rFonts w:ascii="Consolas" w:eastAsia="Arial" w:hAnsi="Consolas" w:cs="Arial"/>
+                <w:color w:val="000000"/>
+                <w:sz w:val="22"/>
+                <w:szCs w:val="20"/>
+                <w:lang w:eastAsia="nl-NL"/>
+              </w:rPr>
+              <w:t>D</w:t>
+            </w:r>
+            <w:proofErr w:type="spellEnd"/>
           </w:p>
         </w:tc>
         <w:tc>
@@ -4188,23 +4662,26 @@
             </w:pPr>
             <w:r>
               <w:rPr>
-                <w:rFonts w:asciiTheme="minorHAnsi" w:hAnsiTheme="minorHAnsi"/>
-                <w:sz w:val="20"/>
-                <w:szCs w:val="20"/>
-              </w:rPr>
-              <w:t xml:space="preserve">0.021 </w:t>
+                <w:rFonts w:asciiTheme="majorHAnsi" w:eastAsia="Arial" w:hAnsiTheme="majorHAnsi" w:cs="Arial"/>
+                <w:color w:val="000000"/>
+                <w:sz w:val="20"/>
+                <w:szCs w:val="20"/>
+                <w:lang w:eastAsia="nl-NL"/>
+              </w:rPr>
+              <w:t>$0</w:t>
             </w:r>
           </w:p>
         </w:tc>
       </w:tr>
       <w:tr>
         <w:trPr>
-          <w:trHeight w:val="88"/>
+          <w:trHeight w:val="243"/>
         </w:trPr>
         <w:tc>
           <w:tcPr>
             <w:tcW w:w="4820" w:type="dxa"/>
             <w:gridSpan w:val="2"/>
+            <w:hideMark/>
           </w:tcPr>
           <w:p>
             <w:pPr>
@@ -4223,16 +4700,16 @@
               <w:rPr>
                 <w:rFonts w:ascii="Verdana" w:hAnsi="Verdana"/>
                 <w:sz w:val="20"/>
-                <w:szCs w:val="20"/>
-                <w:lang w:val="en-GB"/>
-              </w:rPr>
-              <w:t xml:space="preserve"> Cycle 4</w:t>
+                <w:lang w:val="en-US"/>
+              </w:rPr>
+              <w:t>Additional annual treatment cost per sick individual (S1 and S2)</w:t>
             </w:r>
           </w:p>
         </w:tc>
         <w:tc>
           <w:tcPr>
             <w:tcW w:w="1559" w:type="dxa"/>
+            <w:hideMark/>
           </w:tcPr>
           <w:p>
             <w:pPr>
@@ -4246,11 +4723,34 @@
                 <w:lang w:eastAsia="nl-NL"/>
               </w:rPr>
             </w:pPr>
+            <w:proofErr w:type="spellStart"/>
+            <w:r>
+              <w:rPr>
+                <w:rFonts w:ascii="Consolas" w:eastAsia="Arial" w:hAnsi="Consolas" w:cs="Arial"/>
+                <w:color w:val="000000"/>
+                <w:sz w:val="22"/>
+                <w:szCs w:val="20"/>
+                <w:lang w:eastAsia="nl-NL"/>
+              </w:rPr>
+              <w:t>c_</w:t>
+            </w:r>
+            <w:r>
+              <w:rPr>
+                <w:rFonts w:ascii="Consolas" w:eastAsia="Arial" w:hAnsi="Consolas" w:cs="Arial"/>
+                <w:color w:val="000000"/>
+                <w:sz w:val="22"/>
+                <w:szCs w:val="20"/>
+                <w:lang w:eastAsia="nl-NL"/>
+              </w:rPr>
+              <w:t>Trt</w:t>
+            </w:r>
+            <w:proofErr w:type="spellEnd"/>
           </w:p>
         </w:tc>
         <w:tc>
           <w:tcPr>
             <w:tcW w:w="2981" w:type="dxa"/>
+            <w:hideMark/>
           </w:tcPr>
           <w:p>
             <w:pPr>
@@ -4266,23 +4766,98 @@
             </w:pPr>
             <w:r>
               <w:rPr>
-                <w:rFonts w:asciiTheme="minorHAnsi" w:hAnsiTheme="minorHAnsi"/>
-                <w:sz w:val="20"/>
-                <w:szCs w:val="20"/>
-              </w:rPr>
-              <w:t xml:space="preserve">0.026 </w:t>
+                <w:rFonts w:asciiTheme="majorHAnsi" w:eastAsia="Arial" w:hAnsiTheme="majorHAnsi" w:cs="Arial"/>
+                <w:color w:val="000000"/>
+                <w:sz w:val="20"/>
+                <w:szCs w:val="20"/>
+                <w:lang w:eastAsia="nl-NL"/>
+              </w:rPr>
+              <w:t>$12000</w:t>
             </w:r>
           </w:p>
         </w:tc>
       </w:tr>
       <w:tr>
         <w:trPr>
-          <w:trHeight w:val="229"/>
+          <w:trHeight w:val="243"/>
         </w:trPr>
         <w:tc>
           <w:tcPr>
             <w:tcW w:w="4820" w:type="dxa"/>
             <w:gridSpan w:val="2"/>
+            <w:hideMark/>
+          </w:tcPr>
+          <w:p>
+            <w:pPr>
+              <w:pStyle w:val="FirstParagraph"/>
+              <w:spacing w:before="0" w:after="0"/>
+              <w:jc w:val="both"/>
+              <w:rPr>
+                <w:rFonts w:asciiTheme="majorHAnsi" w:eastAsia="Arial" w:hAnsiTheme="majorHAnsi" w:cs="Arial"/>
+                <w:color w:val="000000"/>
+                <w:sz w:val="20"/>
+                <w:szCs w:val="20"/>
+                <w:lang w:eastAsia="nl-NL"/>
+              </w:rPr>
+            </w:pPr>
+            <w:r>
+              <w:rPr>
+                <w:rFonts w:asciiTheme="majorHAnsi" w:eastAsia="Arial" w:hAnsiTheme="majorHAnsi" w:cs="Arial"/>
+                <w:color w:val="000000"/>
+                <w:sz w:val="20"/>
+                <w:szCs w:val="20"/>
+                <w:lang w:eastAsia="nl-NL"/>
+              </w:rPr>
+              <w:t xml:space="preserve">Utility weights </w:t>
+            </w:r>
+          </w:p>
+        </w:tc>
+        <w:tc>
+          <w:tcPr>
+            <w:tcW w:w="1559" w:type="dxa"/>
+          </w:tcPr>
+          <w:p>
+            <w:pPr>
+              <w:pStyle w:val="FirstParagraph"/>
+              <w:spacing w:before="0" w:after="0"/>
+              <w:rPr>
+                <w:rFonts w:ascii="Consolas" w:eastAsia="Arial" w:hAnsi="Consolas" w:cs="Arial"/>
+                <w:color w:val="000000"/>
+                <w:sz w:val="22"/>
+                <w:szCs w:val="20"/>
+                <w:lang w:eastAsia="nl-NL"/>
+              </w:rPr>
+            </w:pPr>
+          </w:p>
+        </w:tc>
+        <w:tc>
+          <w:tcPr>
+            <w:tcW w:w="2981" w:type="dxa"/>
+          </w:tcPr>
+          <w:p>
+            <w:pPr>
+              <w:pStyle w:val="FirstParagraph"/>
+              <w:spacing w:before="0" w:after="0"/>
+              <w:rPr>
+                <w:rFonts w:asciiTheme="majorHAnsi" w:eastAsia="Arial" w:hAnsiTheme="majorHAnsi" w:cs="Arial"/>
+                <w:color w:val="000000"/>
+                <w:sz w:val="20"/>
+                <w:szCs w:val="20"/>
+                <w:lang w:eastAsia="nl-NL"/>
+              </w:rPr>
+            </w:pPr>
+          </w:p>
+        </w:tc>
+      </w:tr>
+      <w:tr>
+        <w:trPr>
+          <w:trHeight w:val="190"/>
+        </w:trPr>
+        <w:tc>
+          <w:tcPr>
+            <w:tcW w:w="4820" w:type="dxa"/>
+            <w:gridSpan w:val="2"/>
+            <w:hideMark/>
           </w:tcPr>
           <w:p>
             <w:pPr>
@@ -4301,16 +4876,16 @@
               <w:rPr>
                 <w:rFonts w:ascii="Verdana" w:hAnsi="Verdana"/>
                 <w:sz w:val="20"/>
-                <w:szCs w:val="20"/>
-                <w:lang w:val="en-GB"/>
-              </w:rPr>
-              <w:t xml:space="preserve"> Cycle 5</w:t>
+                <w:lang w:val="en-US"/>
+              </w:rPr>
+              <w:t>Healthy individuals</w:t>
             </w:r>
           </w:p>
         </w:tc>
         <w:tc>
           <w:tcPr>
             <w:tcW w:w="1559" w:type="dxa"/>
+            <w:hideMark/>
           </w:tcPr>
           <w:p>
             <w:pPr>
@@ -4324,11 +4899,34 @@
                 <w:lang w:eastAsia="nl-NL"/>
               </w:rPr>
             </w:pPr>
+            <w:proofErr w:type="spellStart"/>
+            <w:r>
+              <w:rPr>
+                <w:rFonts w:ascii="Consolas" w:eastAsia="Arial" w:hAnsi="Consolas" w:cs="Arial"/>
+                <w:color w:val="000000"/>
+                <w:sz w:val="22"/>
+                <w:szCs w:val="20"/>
+                <w:lang w:eastAsia="nl-NL"/>
+              </w:rPr>
+              <w:t>u_</w:t>
+            </w:r>
+            <w:r>
+              <w:rPr>
+                <w:rFonts w:ascii="Consolas" w:eastAsia="Arial" w:hAnsi="Consolas" w:cs="Arial"/>
+                <w:color w:val="000000"/>
+                <w:sz w:val="22"/>
+                <w:szCs w:val="20"/>
+                <w:lang w:eastAsia="nl-NL"/>
+              </w:rPr>
+              <w:t>H</w:t>
+            </w:r>
+            <w:proofErr w:type="spellEnd"/>
           </w:p>
         </w:tc>
         <w:tc>
           <w:tcPr>
             <w:tcW w:w="2981" w:type="dxa"/>
+            <w:hideMark/>
           </w:tcPr>
           <w:p>
             <w:pPr>
@@ -4344,23 +4942,26 @@
             </w:pPr>
             <w:r>
               <w:rPr>
-                <w:rFonts w:asciiTheme="minorHAnsi" w:hAnsiTheme="minorHAnsi"/>
-                <w:sz w:val="20"/>
-                <w:szCs w:val="20"/>
-              </w:rPr>
-              <w:t xml:space="preserve">0.031 </w:t>
+                <w:rFonts w:asciiTheme="majorHAnsi" w:eastAsia="Arial" w:hAnsiTheme="majorHAnsi" w:cs="Arial"/>
+                <w:color w:val="000000"/>
+                <w:sz w:val="20"/>
+                <w:szCs w:val="20"/>
+                <w:lang w:eastAsia="nl-NL"/>
+              </w:rPr>
+              <w:t>1.00</w:t>
             </w:r>
           </w:p>
         </w:tc>
       </w:tr>
       <w:tr>
         <w:trPr>
-          <w:trHeight w:val="229"/>
+          <w:trHeight w:val="243"/>
         </w:trPr>
         <w:tc>
           <w:tcPr>
             <w:tcW w:w="4820" w:type="dxa"/>
             <w:gridSpan w:val="2"/>
+            <w:hideMark/>
           </w:tcPr>
           <w:p>
             <w:pPr>
@@ -4379,16 +4980,16 @@
               <w:rPr>
                 <w:rFonts w:ascii="Verdana" w:hAnsi="Verdana"/>
                 <w:sz w:val="20"/>
-                <w:szCs w:val="20"/>
-                <w:lang w:val="en-GB"/>
-              </w:rPr>
-              <w:t xml:space="preserve"> Cycle 6 and on </w:t>
+                <w:lang w:val="en-US"/>
+              </w:rPr>
+              <w:t>Sick individuals in S1</w:t>
             </w:r>
           </w:p>
         </w:tc>
         <w:tc>
           <w:tcPr>
             <w:tcW w:w="1559" w:type="dxa"/>
+            <w:hideMark/>
           </w:tcPr>
           <w:p>
             <w:pPr>
@@ -4402,11 +5003,32 @@
                 <w:lang w:eastAsia="nl-NL"/>
               </w:rPr>
             </w:pPr>
+            <w:r>
+              <w:rPr>
+                <w:rFonts w:ascii="Consolas" w:eastAsia="Arial" w:hAnsi="Consolas" w:cs="Arial"/>
+                <w:color w:val="000000"/>
+                <w:sz w:val="22"/>
+                <w:szCs w:val="20"/>
+                <w:lang w:eastAsia="nl-NL"/>
+              </w:rPr>
+              <w:t>u_</w:t>
+            </w:r>
+            <w:r>
+              <w:rPr>
+                <w:rFonts w:ascii="Consolas" w:eastAsia="Arial" w:hAnsi="Consolas" w:cs="Arial"/>
+                <w:color w:val="000000"/>
+                <w:sz w:val="22"/>
+                <w:szCs w:val="20"/>
+                <w:lang w:eastAsia="nl-NL"/>
+              </w:rPr>
+              <w:t>S1</w:t>
+            </w:r>
           </w:p>
         </w:tc>
         <w:tc>
           <w:tcPr>
             <w:tcW w:w="2981" w:type="dxa"/>
+            <w:hideMark/>
           </w:tcPr>
           <w:p>
             <w:pPr>
@@ -4422,209 +5044,20 @@
             </w:pPr>
             <w:r>
               <w:rPr>
-                <w:rFonts w:asciiTheme="minorHAnsi" w:hAnsiTheme="minorHAnsi"/>
-                <w:sz w:val="20"/>
-                <w:szCs w:val="20"/>
-              </w:rPr>
-              <w:t>0.037</w:t>
+                <w:rFonts w:asciiTheme="majorHAnsi" w:eastAsia="Arial" w:hAnsiTheme="majorHAnsi" w:cs="Arial"/>
+                <w:color w:val="000000"/>
+                <w:sz w:val="20"/>
+                <w:szCs w:val="20"/>
+                <w:lang w:eastAsia="nl-NL"/>
+              </w:rPr>
+              <w:t>0.75</w:t>
             </w:r>
           </w:p>
         </w:tc>
       </w:tr>
       <w:tr>
         <w:trPr>
-          <w:trHeight w:val="229"/>
-        </w:trPr>
-        <w:tc>
-          <w:tcPr>
-            <w:tcW w:w="4820" w:type="dxa"/>
-            <w:gridSpan w:val="2"/>
-            <w:hideMark/>
-          </w:tcPr>
-          <w:p>
-            <w:pPr>
-              <w:tabs>
-                <w:tab w:val="left" w:pos="2410"/>
-              </w:tabs>
-              <w:spacing w:after="0"/>
-              <w:rPr>
-                <w:rFonts w:ascii="Verdana" w:hAnsi="Verdana"/>
-                <w:sz w:val="20"/>
-                <w:lang w:val="en-US"/>
-              </w:rPr>
-            </w:pPr>
-            <w:r>
-              <w:rPr>
-                <w:rFonts w:ascii="Verdana" w:hAnsi="Verdana"/>
-                <w:sz w:val="20"/>
-                <w:lang w:val="en-US"/>
-              </w:rPr>
-              <w:t xml:space="preserve">     Probability</w:t>
-            </w:r>
-            <w:r>
-              <w:rPr>
-                <w:rFonts w:ascii="Verdana" w:hAnsi="Verdana"/>
-                <w:sz w:val="20"/>
-                <w:lang w:val="en-US"/>
-              </w:rPr>
-              <w:t xml:space="preserve"> of death in S2 </w:t>
-            </w:r>
-          </w:p>
-        </w:tc>
-        <w:tc>
-          <w:tcPr>
-            <w:tcW w:w="1559" w:type="dxa"/>
-            <w:hideMark/>
-          </w:tcPr>
-          <w:p>
-            <w:pPr>
-              <w:pStyle w:val="FirstParagraph"/>
-              <w:spacing w:before="0" w:after="0"/>
-              <w:rPr>
-                <w:rFonts w:ascii="Consolas" w:eastAsia="Arial" w:hAnsi="Consolas" w:cs="Arial"/>
-                <w:color w:val="000000"/>
-                <w:sz w:val="22"/>
-                <w:szCs w:val="20"/>
-                <w:lang w:eastAsia="nl-NL"/>
-              </w:rPr>
-            </w:pPr>
-            <w:r>
-              <w:rPr>
-                <w:rFonts w:ascii="Consolas" w:eastAsia="Arial" w:hAnsi="Consolas" w:cs="Arial"/>
-                <w:color w:val="000000"/>
-                <w:sz w:val="22"/>
-                <w:szCs w:val="20"/>
-                <w:lang w:eastAsia="nl-NL"/>
-              </w:rPr>
-              <w:t>p_</w:t>
-            </w:r>
-            <w:r>
-              <w:rPr>
-                <w:rFonts w:ascii="Consolas" w:eastAsia="Arial" w:hAnsi="Consolas" w:cs="Arial"/>
-                <w:color w:val="000000"/>
-                <w:sz w:val="22"/>
-                <w:szCs w:val="20"/>
-                <w:lang w:eastAsia="nl-NL"/>
-              </w:rPr>
-              <w:t>S2</w:t>
-            </w:r>
-            <w:r>
-              <w:rPr>
-                <w:rFonts w:ascii="Consolas" w:eastAsia="Arial" w:hAnsi="Consolas" w:cs="Arial"/>
-                <w:color w:val="000000"/>
-                <w:sz w:val="22"/>
-                <w:szCs w:val="20"/>
-                <w:lang w:eastAsia="nl-NL"/>
-              </w:rPr>
-              <w:t>D</w:t>
-            </w:r>
-          </w:p>
-        </w:tc>
-        <w:tc>
-          <w:tcPr>
-            <w:tcW w:w="2981" w:type="dxa"/>
-            <w:hideMark/>
-          </w:tcPr>
-          <w:p>
-            <w:pPr>
-              <w:pStyle w:val="FirstParagraph"/>
-              <w:spacing w:before="0" w:after="0"/>
-              <w:rPr>
-                <w:rFonts w:asciiTheme="majorHAnsi" w:eastAsia="Arial" w:hAnsiTheme="majorHAnsi" w:cs="Arial"/>
-                <w:color w:val="000000"/>
-                <w:sz w:val="20"/>
-                <w:szCs w:val="20"/>
-                <w:lang w:eastAsia="nl-NL"/>
-              </w:rPr>
-            </w:pPr>
-            <w:r>
-              <w:rPr>
-                <w:rFonts w:asciiTheme="majorHAnsi" w:eastAsia="Arial" w:hAnsiTheme="majorHAnsi" w:cs="Arial"/>
-                <w:color w:val="000000"/>
-                <w:sz w:val="20"/>
-                <w:szCs w:val="20"/>
-                <w:lang w:eastAsia="nl-NL"/>
-              </w:rPr>
-              <w:t>0.048</w:t>
-            </w:r>
-          </w:p>
-        </w:tc>
-      </w:tr>
-      <w:tr>
-        <w:trPr>
-          <w:trHeight w:val="229"/>
-        </w:trPr>
-        <w:tc>
-          <w:tcPr>
-            <w:tcW w:w="4820" w:type="dxa"/>
-            <w:gridSpan w:val="2"/>
-            <w:hideMark/>
-          </w:tcPr>
-          <w:p>
-            <w:pPr>
-              <w:pStyle w:val="FirstParagraph"/>
-              <w:spacing w:before="0" w:after="0"/>
-              <w:jc w:val="both"/>
-              <w:rPr>
-                <w:rFonts w:asciiTheme="majorHAnsi" w:eastAsia="Arial" w:hAnsiTheme="majorHAnsi" w:cs="Arial"/>
-                <w:color w:val="000000"/>
-                <w:sz w:val="20"/>
-                <w:szCs w:val="20"/>
-                <w:lang w:eastAsia="nl-NL"/>
-              </w:rPr>
-            </w:pPr>
-            <w:r>
-              <w:rPr>
-                <w:rFonts w:asciiTheme="majorHAnsi" w:eastAsia="Arial" w:hAnsiTheme="majorHAnsi" w:cs="Arial"/>
-                <w:color w:val="000000"/>
-                <w:sz w:val="20"/>
-                <w:szCs w:val="20"/>
-                <w:lang w:eastAsia="nl-NL"/>
-              </w:rPr>
-              <w:t>Annual costs</w:t>
-            </w:r>
-          </w:p>
-        </w:tc>
-        <w:tc>
-          <w:tcPr>
-            <w:tcW w:w="1559" w:type="dxa"/>
-          </w:tcPr>
-          <w:p>
-            <w:pPr>
-              <w:pStyle w:val="FirstParagraph"/>
-              <w:spacing w:before="0" w:after="0"/>
-              <w:rPr>
-                <w:rFonts w:ascii="Consolas" w:eastAsia="Arial" w:hAnsi="Consolas" w:cs="Arial"/>
-                <w:color w:val="000000"/>
-                <w:sz w:val="22"/>
-                <w:szCs w:val="20"/>
-                <w:lang w:eastAsia="nl-NL"/>
-              </w:rPr>
-            </w:pPr>
-          </w:p>
-        </w:tc>
-        <w:tc>
-          <w:tcPr>
-            <w:tcW w:w="2981" w:type="dxa"/>
-          </w:tcPr>
-          <w:p>
-            <w:pPr>
-              <w:pStyle w:val="FirstParagraph"/>
-              <w:spacing w:before="0" w:after="0"/>
-              <w:rPr>
-                <w:rFonts w:asciiTheme="majorHAnsi" w:eastAsia="Arial" w:hAnsiTheme="majorHAnsi" w:cs="Arial"/>
-                <w:color w:val="000000"/>
-                <w:sz w:val="20"/>
-                <w:szCs w:val="20"/>
-                <w:lang w:eastAsia="nl-NL"/>
-              </w:rPr>
-            </w:pPr>
-          </w:p>
-        </w:tc>
-      </w:tr>
-      <w:tr>
-        <w:trPr>
-          <w:trHeight w:val="229"/>
+          <w:trHeight w:val="243"/>
         </w:trPr>
         <w:tc>
           <w:tcPr>
@@ -4651,7 +5084,7 @@
                 <w:sz w:val="20"/>
                 <w:lang w:val="en-US"/>
               </w:rPr>
-              <w:t>Healthy individuals</w:t>
+              <w:t>Sick individuals in S2</w:t>
             </w:r>
           </w:p>
         </w:tc>
@@ -4672,7 +5105,6 @@
                 <w:lang w:eastAsia="nl-NL"/>
               </w:rPr>
             </w:pPr>
-            <w:proofErr w:type="spellStart"/>
             <w:r>
               <w:rPr>
                 <w:rFonts w:ascii="Consolas" w:eastAsia="Arial" w:hAnsi="Consolas" w:cs="Arial"/>
@@ -4681,7 +5113,7 @@
                 <w:szCs w:val="20"/>
                 <w:lang w:eastAsia="nl-NL"/>
               </w:rPr>
-              <w:t>c_</w:t>
+              <w:t>u_</w:t>
             </w:r>
             <w:r>
               <w:rPr>
@@ -4691,9 +5123,8 @@
                 <w:szCs w:val="20"/>
                 <w:lang w:eastAsia="nl-NL"/>
               </w:rPr>
-              <w:t>H</w:t>
-            </w:r>
-            <w:proofErr w:type="spellEnd"/>
+              <w:t>S2</w:t>
+            </w:r>
           </w:p>
         </w:tc>
         <w:tc>
@@ -4721,17 +5152,7 @@
                 <w:szCs w:val="20"/>
                 <w:lang w:eastAsia="nl-NL"/>
               </w:rPr>
-              <w:t>$2</w:t>
-            </w:r>
-            <w:r>
-              <w:rPr>
-                <w:rFonts w:asciiTheme="majorHAnsi" w:eastAsia="Arial" w:hAnsiTheme="majorHAnsi" w:cs="Arial"/>
-                <w:color w:val="000000"/>
-                <w:sz w:val="20"/>
-                <w:szCs w:val="20"/>
-                <w:lang w:eastAsia="nl-NL"/>
-              </w:rPr>
-              <w:t>000</w:t>
+              <w:t>0.50</w:t>
             </w:r>
           </w:p>
         </w:tc>
@@ -4748,24 +5169,100 @@
           </w:tcPr>
           <w:p>
             <w:pPr>
+              <w:pStyle w:val="FirstParagraph"/>
+              <w:spacing w:before="0" w:after="0"/>
+              <w:jc w:val="both"/>
+              <w:rPr>
+                <w:rFonts w:asciiTheme="majorHAnsi" w:eastAsia="Arial" w:hAnsiTheme="majorHAnsi" w:cs="Arial"/>
+                <w:color w:val="000000"/>
+                <w:sz w:val="20"/>
+                <w:szCs w:val="20"/>
+                <w:lang w:eastAsia="nl-NL"/>
+              </w:rPr>
+            </w:pPr>
+            <w:r>
+              <w:rPr>
+                <w:rFonts w:asciiTheme="majorHAnsi" w:eastAsia="Arial" w:hAnsiTheme="majorHAnsi" w:cs="Arial"/>
+                <w:color w:val="000000"/>
+                <w:sz w:val="20"/>
+                <w:szCs w:val="20"/>
+                <w:lang w:eastAsia="nl-NL"/>
+              </w:rPr>
+              <w:t>Intervention effect</w:t>
+            </w:r>
+          </w:p>
+        </w:tc>
+        <w:tc>
+          <w:tcPr>
+            <w:tcW w:w="1559" w:type="dxa"/>
+          </w:tcPr>
+          <w:p>
+            <w:pPr>
+              <w:pStyle w:val="FirstParagraph"/>
+              <w:spacing w:before="0" w:after="0"/>
+              <w:jc w:val="right"/>
+              <w:rPr>
+                <w:rFonts w:ascii="Consolas" w:eastAsia="Arial" w:hAnsi="Consolas" w:cs="Arial"/>
+                <w:color w:val="000000"/>
+                <w:sz w:val="22"/>
+                <w:szCs w:val="20"/>
+                <w:lang w:eastAsia="nl-NL"/>
+              </w:rPr>
+            </w:pPr>
+          </w:p>
+        </w:tc>
+        <w:tc>
+          <w:tcPr>
+            <w:tcW w:w="2981" w:type="dxa"/>
+          </w:tcPr>
+          <w:p>
+            <w:pPr>
+              <w:pStyle w:val="FirstParagraph"/>
+              <w:spacing w:before="0" w:after="0"/>
+              <w:jc w:val="right"/>
+              <w:rPr>
+                <w:rFonts w:asciiTheme="majorHAnsi" w:eastAsia="Arial" w:hAnsiTheme="majorHAnsi" w:cs="Arial"/>
+                <w:color w:val="000000"/>
+                <w:sz w:val="20"/>
+                <w:szCs w:val="20"/>
+                <w:lang w:eastAsia="nl-NL"/>
+              </w:rPr>
+            </w:pPr>
+          </w:p>
+        </w:tc>
+      </w:tr>
+      <w:tr>
+        <w:trPr>
+          <w:trHeight w:val="243"/>
+        </w:trPr>
+        <w:tc>
+          <w:tcPr>
+            <w:tcW w:w="4820" w:type="dxa"/>
+            <w:gridSpan w:val="2"/>
+            <w:hideMark/>
+          </w:tcPr>
+          <w:p>
+            <w:pPr>
               <w:tabs>
                 <w:tab w:val="left" w:pos="2410"/>
               </w:tabs>
               <w:spacing w:after="0"/>
               <w:ind w:left="360"/>
               <w:rPr>
+                <w:rFonts w:asciiTheme="majorHAnsi" w:eastAsia="Arial" w:hAnsiTheme="majorHAnsi" w:cs="Arial"/>
+                <w:color w:val="000000"/>
+                <w:sz w:val="20"/>
+                <w:szCs w:val="20"/>
+                <w:lang w:val="en-US" w:eastAsia="nl-NL"/>
+              </w:rPr>
+            </w:pPr>
+            <w:r>
+              <w:rPr>
                 <w:rFonts w:ascii="Verdana" w:hAnsi="Verdana"/>
                 <w:sz w:val="20"/>
                 <w:lang w:val="en-US"/>
               </w:rPr>
-            </w:pPr>
-            <w:r>
-              <w:rPr>
-                <w:rFonts w:ascii="Verdana" w:hAnsi="Verdana"/>
-                <w:sz w:val="20"/>
-                <w:lang w:val="en-US"/>
-              </w:rPr>
-              <w:t>Sick individuals in S1</w:t>
+              <w:t>Utility for treated individuals in S1</w:t>
             </w:r>
           </w:p>
         </w:tc>
@@ -4786,6 +5283,7 @@
                 <w:lang w:eastAsia="nl-NL"/>
               </w:rPr>
             </w:pPr>
+            <w:proofErr w:type="spellStart"/>
             <w:r>
               <w:rPr>
                 <w:rFonts w:ascii="Consolas" w:eastAsia="Arial" w:hAnsi="Consolas" w:cs="Arial"/>
@@ -4794,7 +5292,7 @@
                 <w:szCs w:val="20"/>
                 <w:lang w:eastAsia="nl-NL"/>
               </w:rPr>
-              <w:t>c_</w:t>
+              <w:t>u_</w:t>
             </w:r>
             <w:r>
               <w:rPr>
@@ -4804,8 +5302,19 @@
                 <w:szCs w:val="20"/>
                 <w:lang w:eastAsia="nl-NL"/>
               </w:rPr>
-              <w:t>S1</w:t>
-            </w:r>
+              <w:t>T</w:t>
+            </w:r>
+            <w:r>
+              <w:rPr>
+                <w:rFonts w:ascii="Consolas" w:eastAsia="Arial" w:hAnsi="Consolas" w:cs="Arial"/>
+                <w:color w:val="000000"/>
+                <w:sz w:val="22"/>
+                <w:szCs w:val="20"/>
+                <w:lang w:eastAsia="nl-NL"/>
+              </w:rPr>
+              <w:t>rt</w:t>
+            </w:r>
+            <w:proofErr w:type="spellEnd"/>
           </w:p>
         </w:tc>
         <w:tc>
@@ -4833,30 +5342,91 @@
                 <w:szCs w:val="20"/>
                 <w:lang w:eastAsia="nl-NL"/>
               </w:rPr>
-              <w:t>$4</w:t>
-            </w:r>
-            <w:r>
-              <w:rPr>
-                <w:rFonts w:asciiTheme="majorHAnsi" w:eastAsia="Arial" w:hAnsiTheme="majorHAnsi" w:cs="Arial"/>
-                <w:color w:val="000000"/>
-                <w:sz w:val="20"/>
-                <w:szCs w:val="20"/>
-                <w:lang w:eastAsia="nl-NL"/>
-              </w:rPr>
-              <w:t>000</w:t>
+              <w:t>0.95</w:t>
             </w:r>
           </w:p>
         </w:tc>
       </w:tr>
       <w:tr>
         <w:trPr>
-          <w:trHeight w:val="229"/>
+          <w:trHeight w:val="243"/>
         </w:trPr>
         <w:tc>
           <w:tcPr>
             <w:tcW w:w="4820" w:type="dxa"/>
             <w:gridSpan w:val="2"/>
-            <w:hideMark/>
+          </w:tcPr>
+          <w:p>
+            <w:pPr>
+              <w:tabs>
+                <w:tab w:val="left" w:pos="2410"/>
+              </w:tabs>
+              <w:spacing w:after="0"/>
+              <w:rPr>
+                <w:rFonts w:ascii="Verdana" w:hAnsi="Verdana"/>
+                <w:sz w:val="20"/>
+                <w:lang w:val="en-US"/>
+              </w:rPr>
+            </w:pPr>
+            <w:r>
+              <w:rPr>
+                <w:rFonts w:ascii="Verdana" w:hAnsi="Verdana"/>
+                <w:sz w:val="20"/>
+                <w:szCs w:val="20"/>
+                <w:lang w:val="en-US"/>
+              </w:rPr>
+              <w:t xml:space="preserve">Time varying extension of Sick-Sicker model </w:t>
+            </w:r>
+          </w:p>
+        </w:tc>
+        <w:tc>
+          <w:tcPr>
+            <w:tcW w:w="1559" w:type="dxa"/>
+          </w:tcPr>
+          <w:p>
+            <w:pPr>
+              <w:pStyle w:val="FirstParagraph"/>
+              <w:spacing w:before="0" w:after="0"/>
+              <w:rPr>
+                <w:rFonts w:ascii="Consolas" w:eastAsia="Arial" w:hAnsi="Consolas" w:cs="Arial"/>
+                <w:color w:val="000000"/>
+                <w:sz w:val="22"/>
+                <w:szCs w:val="20"/>
+                <w:lang w:eastAsia="nl-NL"/>
+              </w:rPr>
+            </w:pPr>
+          </w:p>
+        </w:tc>
+        <w:tc>
+          <w:tcPr>
+            <w:tcW w:w="2981" w:type="dxa"/>
+          </w:tcPr>
+          <w:p>
+            <w:pPr>
+              <w:pStyle w:val="FirstParagraph"/>
+              <w:spacing w:before="0" w:after="0"/>
+              <w:rPr>
+                <w:rFonts w:asciiTheme="majorHAnsi" w:eastAsia="Arial" w:hAnsiTheme="majorHAnsi" w:cs="Arial"/>
+                <w:color w:val="000000"/>
+                <w:sz w:val="20"/>
+                <w:szCs w:val="20"/>
+                <w:lang w:eastAsia="nl-NL"/>
+              </w:rPr>
+            </w:pPr>
+          </w:p>
+        </w:tc>
+      </w:tr>
+      <w:tr>
+        <w:trPr>
+          <w:trHeight w:val="243"/>
+        </w:trPr>
+        <w:tc>
+          <w:tcPr>
+            <w:tcW w:w="4820" w:type="dxa"/>
+            <w:gridSpan w:val="2"/>
+            <w:tcBorders>
+              <w:bottom w:val="single" w:sz="4" w:space="0" w:color="auto"/>
+            </w:tcBorders>
           </w:tcPr>
           <w:p>
             <w:pPr>
@@ -4875,984 +5445,8 @@
               <w:rPr>
                 <w:rFonts w:ascii="Verdana" w:hAnsi="Verdana"/>
                 <w:sz w:val="20"/>
-                <w:lang w:val="en-US"/>
-              </w:rPr>
-              <w:t>Sick individuals in S2</w:t>
-            </w:r>
-          </w:p>
-        </w:tc>
-        <w:tc>
-          <w:tcPr>
-            <w:tcW w:w="1559" w:type="dxa"/>
-            <w:hideMark/>
-          </w:tcPr>
-          <w:p>
-            <w:pPr>
-              <w:pStyle w:val="FirstParagraph"/>
-              <w:spacing w:before="0" w:after="0"/>
-              <w:rPr>
-                <w:rFonts w:ascii="Consolas" w:eastAsia="Arial" w:hAnsi="Consolas" w:cs="Arial"/>
-                <w:color w:val="000000"/>
-                <w:sz w:val="22"/>
-                <w:szCs w:val="20"/>
-                <w:lang w:eastAsia="nl-NL"/>
-              </w:rPr>
-            </w:pPr>
-            <w:r>
-              <w:rPr>
-                <w:rFonts w:ascii="Consolas" w:eastAsia="Arial" w:hAnsi="Consolas" w:cs="Arial"/>
-                <w:color w:val="000000"/>
-                <w:sz w:val="22"/>
-                <w:szCs w:val="20"/>
-                <w:lang w:eastAsia="nl-NL"/>
-              </w:rPr>
-              <w:t>c_</w:t>
-            </w:r>
-            <w:r>
-              <w:rPr>
-                <w:rFonts w:ascii="Consolas" w:eastAsia="Arial" w:hAnsi="Consolas" w:cs="Arial"/>
-                <w:color w:val="000000"/>
-                <w:sz w:val="22"/>
-                <w:szCs w:val="20"/>
-                <w:lang w:eastAsia="nl-NL"/>
-              </w:rPr>
-              <w:t>S2</w:t>
-            </w:r>
-          </w:p>
-        </w:tc>
-        <w:tc>
-          <w:tcPr>
-            <w:tcW w:w="2981" w:type="dxa"/>
-            <w:hideMark/>
-          </w:tcPr>
-          <w:p>
-            <w:pPr>
-              <w:pStyle w:val="FirstParagraph"/>
-              <w:spacing w:before="0" w:after="0"/>
-              <w:rPr>
-                <w:rFonts w:asciiTheme="majorHAnsi" w:eastAsia="Arial" w:hAnsiTheme="majorHAnsi" w:cs="Arial"/>
-                <w:color w:val="000000"/>
-                <w:sz w:val="20"/>
-                <w:szCs w:val="20"/>
-                <w:lang w:eastAsia="nl-NL"/>
-              </w:rPr>
-            </w:pPr>
-            <w:r>
-              <w:rPr>
-                <w:rFonts w:asciiTheme="majorHAnsi" w:eastAsia="Arial" w:hAnsiTheme="majorHAnsi" w:cs="Arial"/>
-                <w:color w:val="000000"/>
-                <w:sz w:val="20"/>
-                <w:szCs w:val="20"/>
-                <w:lang w:eastAsia="nl-NL"/>
-              </w:rPr>
-              <w:t>$15</w:t>
-            </w:r>
-            <w:r>
-              <w:rPr>
-                <w:rFonts w:asciiTheme="majorHAnsi" w:eastAsia="Arial" w:hAnsiTheme="majorHAnsi" w:cs="Arial"/>
-                <w:color w:val="000000"/>
-                <w:sz w:val="20"/>
-                <w:szCs w:val="20"/>
-                <w:lang w:eastAsia="nl-NL"/>
-              </w:rPr>
-              <w:t>000</w:t>
-            </w:r>
-          </w:p>
-        </w:tc>
-      </w:tr>
-      <w:tr>
-        <w:trPr>
-          <w:trHeight w:val="229"/>
-        </w:trPr>
-        <w:tc>
-          <w:tcPr>
-            <w:tcW w:w="4820" w:type="dxa"/>
-            <w:gridSpan w:val="2"/>
-          </w:tcPr>
-          <w:p>
-            <w:pPr>
-              <w:tabs>
-                <w:tab w:val="left" w:pos="2410"/>
-              </w:tabs>
-              <w:spacing w:after="0"/>
-              <w:ind w:left="360"/>
-              <w:rPr>
-                <w:rFonts w:ascii="Verdana" w:hAnsi="Verdana"/>
-                <w:sz w:val="20"/>
-                <w:lang w:val="en-US"/>
-              </w:rPr>
-            </w:pPr>
-            <w:r>
-              <w:rPr>
-                <w:rFonts w:ascii="Verdana" w:hAnsi="Verdana"/>
-                <w:sz w:val="20"/>
-                <w:lang w:val="en-US"/>
-              </w:rPr>
-              <w:t>Dead individuals</w:t>
-            </w:r>
-          </w:p>
-        </w:tc>
-        <w:tc>
-          <w:tcPr>
-            <w:tcW w:w="1559" w:type="dxa"/>
-          </w:tcPr>
-          <w:p>
-            <w:pPr>
-              <w:pStyle w:val="FirstParagraph"/>
-              <w:spacing w:before="0" w:after="0"/>
-              <w:rPr>
-                <w:rFonts w:ascii="Consolas" w:eastAsia="Arial" w:hAnsi="Consolas" w:cs="Arial"/>
-                <w:color w:val="000000"/>
-                <w:sz w:val="22"/>
-                <w:szCs w:val="20"/>
-                <w:lang w:eastAsia="nl-NL"/>
-              </w:rPr>
-            </w:pPr>
-            <w:proofErr w:type="spellStart"/>
-            <w:r>
-              <w:rPr>
-                <w:rFonts w:ascii="Consolas" w:eastAsia="Arial" w:hAnsi="Consolas" w:cs="Arial"/>
-                <w:color w:val="000000"/>
-                <w:sz w:val="22"/>
-                <w:szCs w:val="20"/>
-                <w:lang w:eastAsia="nl-NL"/>
-              </w:rPr>
-              <w:t>c_</w:t>
-            </w:r>
-            <w:r>
-              <w:rPr>
-                <w:rFonts w:ascii="Consolas" w:eastAsia="Arial" w:hAnsi="Consolas" w:cs="Arial"/>
-                <w:color w:val="000000"/>
-                <w:sz w:val="22"/>
-                <w:szCs w:val="20"/>
-                <w:lang w:eastAsia="nl-NL"/>
-              </w:rPr>
-              <w:t>D</w:t>
-            </w:r>
-            <w:proofErr w:type="spellEnd"/>
-          </w:p>
-        </w:tc>
-        <w:tc>
-          <w:tcPr>
-            <w:tcW w:w="2981" w:type="dxa"/>
-          </w:tcPr>
-          <w:p>
-            <w:pPr>
-              <w:pStyle w:val="FirstParagraph"/>
-              <w:spacing w:before="0" w:after="0"/>
-              <w:rPr>
-                <w:rFonts w:asciiTheme="majorHAnsi" w:eastAsia="Arial" w:hAnsiTheme="majorHAnsi" w:cs="Arial"/>
-                <w:color w:val="000000"/>
-                <w:sz w:val="20"/>
-                <w:szCs w:val="20"/>
-                <w:lang w:eastAsia="nl-NL"/>
-              </w:rPr>
-            </w:pPr>
-            <w:r>
-              <w:rPr>
-                <w:rFonts w:asciiTheme="majorHAnsi" w:eastAsia="Arial" w:hAnsiTheme="majorHAnsi" w:cs="Arial"/>
-                <w:color w:val="000000"/>
-                <w:sz w:val="20"/>
-                <w:szCs w:val="20"/>
-                <w:lang w:eastAsia="nl-NL"/>
-              </w:rPr>
-              <w:t>$0</w:t>
-            </w:r>
-          </w:p>
-        </w:tc>
-      </w:tr>
-      <w:tr>
-        <w:trPr>
-          <w:trHeight w:val="243"/>
-        </w:trPr>
-        <w:tc>
-          <w:tcPr>
-            <w:tcW w:w="4820" w:type="dxa"/>
-            <w:gridSpan w:val="2"/>
-            <w:hideMark/>
-          </w:tcPr>
-          <w:p>
-            <w:pPr>
-              <w:tabs>
-                <w:tab w:val="left" w:pos="2410"/>
-              </w:tabs>
-              <w:spacing w:after="0"/>
-              <w:ind w:left="360"/>
-              <w:rPr>
-                <w:rFonts w:ascii="Verdana" w:hAnsi="Verdana"/>
-                <w:sz w:val="20"/>
-                <w:lang w:val="en-US"/>
-              </w:rPr>
-            </w:pPr>
-            <w:r>
-              <w:rPr>
-                <w:rFonts w:ascii="Verdana" w:hAnsi="Verdana"/>
-                <w:sz w:val="20"/>
-                <w:lang w:val="en-US"/>
-              </w:rPr>
-              <w:t>Additional a</w:t>
-            </w:r>
-            <w:r>
-              <w:rPr>
-                <w:rFonts w:ascii="Verdana" w:hAnsi="Verdana"/>
-                <w:sz w:val="20"/>
-                <w:lang w:val="en-US"/>
-              </w:rPr>
-              <w:t>nnual treatment cost per sick individual (S1 and S2)</w:t>
-            </w:r>
-          </w:p>
-        </w:tc>
-        <w:tc>
-          <w:tcPr>
-            <w:tcW w:w="1559" w:type="dxa"/>
-            <w:hideMark/>
-          </w:tcPr>
-          <w:p>
-            <w:pPr>
-              <w:pStyle w:val="FirstParagraph"/>
-              <w:spacing w:before="0" w:after="0"/>
-              <w:rPr>
-                <w:rFonts w:ascii="Consolas" w:eastAsia="Arial" w:hAnsi="Consolas" w:cs="Arial"/>
-                <w:color w:val="000000"/>
-                <w:sz w:val="22"/>
-                <w:szCs w:val="20"/>
-                <w:lang w:eastAsia="nl-NL"/>
-              </w:rPr>
-            </w:pPr>
-            <w:proofErr w:type="spellStart"/>
-            <w:r>
-              <w:rPr>
-                <w:rFonts w:ascii="Consolas" w:eastAsia="Arial" w:hAnsi="Consolas" w:cs="Arial"/>
-                <w:color w:val="000000"/>
-                <w:sz w:val="22"/>
-                <w:szCs w:val="20"/>
-                <w:lang w:eastAsia="nl-NL"/>
-              </w:rPr>
-              <w:t>c_</w:t>
-            </w:r>
-            <w:r>
-              <w:rPr>
-                <w:rFonts w:ascii="Consolas" w:eastAsia="Arial" w:hAnsi="Consolas" w:cs="Arial"/>
-                <w:color w:val="000000"/>
-                <w:sz w:val="22"/>
-                <w:szCs w:val="20"/>
-                <w:lang w:eastAsia="nl-NL"/>
-              </w:rPr>
-              <w:t>Trt</w:t>
-            </w:r>
-            <w:proofErr w:type="spellEnd"/>
-          </w:p>
-        </w:tc>
-        <w:tc>
-          <w:tcPr>
-            <w:tcW w:w="2981" w:type="dxa"/>
-            <w:hideMark/>
-          </w:tcPr>
-          <w:p>
-            <w:pPr>
-              <w:pStyle w:val="FirstParagraph"/>
-              <w:spacing w:before="0" w:after="0"/>
-              <w:rPr>
-                <w:rFonts w:asciiTheme="majorHAnsi" w:eastAsia="Arial" w:hAnsiTheme="majorHAnsi" w:cs="Arial"/>
-                <w:color w:val="000000"/>
-                <w:sz w:val="20"/>
-                <w:szCs w:val="20"/>
-                <w:lang w:eastAsia="nl-NL"/>
-              </w:rPr>
-            </w:pPr>
-            <w:r>
-              <w:rPr>
-                <w:rFonts w:asciiTheme="majorHAnsi" w:eastAsia="Arial" w:hAnsiTheme="majorHAnsi" w:cs="Arial"/>
-                <w:color w:val="000000"/>
-                <w:sz w:val="20"/>
-                <w:szCs w:val="20"/>
-                <w:lang w:eastAsia="nl-NL"/>
-              </w:rPr>
-              <w:t>$12</w:t>
-            </w:r>
-            <w:r>
-              <w:rPr>
-                <w:rFonts w:asciiTheme="majorHAnsi" w:eastAsia="Arial" w:hAnsiTheme="majorHAnsi" w:cs="Arial"/>
-                <w:color w:val="000000"/>
-                <w:sz w:val="20"/>
-                <w:szCs w:val="20"/>
-                <w:lang w:eastAsia="nl-NL"/>
-              </w:rPr>
-              <w:t>000</w:t>
-            </w:r>
-          </w:p>
-        </w:tc>
-      </w:tr>
-      <w:tr>
-        <w:trPr>
-          <w:trHeight w:val="243"/>
-        </w:trPr>
-        <w:tc>
-          <w:tcPr>
-            <w:tcW w:w="4820" w:type="dxa"/>
-            <w:gridSpan w:val="2"/>
-            <w:hideMark/>
-          </w:tcPr>
-          <w:p>
-            <w:pPr>
-              <w:pStyle w:val="FirstParagraph"/>
-              <w:spacing w:before="0" w:after="0"/>
-              <w:jc w:val="both"/>
-              <w:rPr>
-                <w:rFonts w:asciiTheme="majorHAnsi" w:eastAsia="Arial" w:hAnsiTheme="majorHAnsi" w:cs="Arial"/>
-                <w:color w:val="000000"/>
-                <w:sz w:val="20"/>
-                <w:szCs w:val="20"/>
-                <w:lang w:eastAsia="nl-NL"/>
-              </w:rPr>
-            </w:pPr>
-            <w:r>
-              <w:rPr>
-                <w:rFonts w:asciiTheme="majorHAnsi" w:eastAsia="Arial" w:hAnsiTheme="majorHAnsi" w:cs="Arial"/>
-                <w:color w:val="000000"/>
-                <w:sz w:val="20"/>
-                <w:szCs w:val="20"/>
-                <w:lang w:eastAsia="nl-NL"/>
-              </w:rPr>
-              <w:t xml:space="preserve">Utility weights </w:t>
-            </w:r>
-          </w:p>
-        </w:tc>
-        <w:tc>
-          <w:tcPr>
-            <w:tcW w:w="1559" w:type="dxa"/>
-          </w:tcPr>
-          <w:p>
-            <w:pPr>
-              <w:pStyle w:val="FirstParagraph"/>
-              <w:spacing w:before="0" w:after="0"/>
-              <w:rPr>
-                <w:rFonts w:ascii="Consolas" w:eastAsia="Arial" w:hAnsi="Consolas" w:cs="Arial"/>
-                <w:color w:val="000000"/>
-                <w:sz w:val="22"/>
-                <w:szCs w:val="20"/>
-                <w:lang w:eastAsia="nl-NL"/>
-              </w:rPr>
-            </w:pPr>
-          </w:p>
-        </w:tc>
-        <w:tc>
-          <w:tcPr>
-            <w:tcW w:w="2981" w:type="dxa"/>
-          </w:tcPr>
-          <w:p>
-            <w:pPr>
-              <w:pStyle w:val="FirstParagraph"/>
-              <w:spacing w:before="0" w:after="0"/>
-              <w:rPr>
-                <w:rFonts w:asciiTheme="majorHAnsi" w:eastAsia="Arial" w:hAnsiTheme="majorHAnsi" w:cs="Arial"/>
-                <w:color w:val="000000"/>
-                <w:sz w:val="20"/>
-                <w:szCs w:val="20"/>
-                <w:lang w:eastAsia="nl-NL"/>
-              </w:rPr>
-            </w:pPr>
-          </w:p>
-        </w:tc>
-      </w:tr>
-      <w:tr>
-        <w:trPr>
-          <w:trHeight w:val="190"/>
-        </w:trPr>
-        <w:tc>
-          <w:tcPr>
-            <w:tcW w:w="4820" w:type="dxa"/>
-            <w:gridSpan w:val="2"/>
-            <w:hideMark/>
-          </w:tcPr>
-          <w:p>
-            <w:pPr>
-              <w:tabs>
-                <w:tab w:val="left" w:pos="2410"/>
-              </w:tabs>
-              <w:spacing w:after="0"/>
-              <w:ind w:left="360"/>
-              <w:rPr>
-                <w:rFonts w:ascii="Verdana" w:hAnsi="Verdana"/>
-                <w:sz w:val="20"/>
-                <w:lang w:val="en-US"/>
-              </w:rPr>
-            </w:pPr>
-            <w:r>
-              <w:rPr>
-                <w:rFonts w:ascii="Verdana" w:hAnsi="Verdana"/>
-                <w:sz w:val="20"/>
-                <w:lang w:val="en-US"/>
-              </w:rPr>
-              <w:t>Healthy individuals</w:t>
-            </w:r>
-          </w:p>
-        </w:tc>
-        <w:tc>
-          <w:tcPr>
-            <w:tcW w:w="1559" w:type="dxa"/>
-            <w:hideMark/>
-          </w:tcPr>
-          <w:p>
-            <w:pPr>
-              <w:pStyle w:val="FirstParagraph"/>
-              <w:spacing w:before="0" w:after="0"/>
-              <w:rPr>
-                <w:rFonts w:ascii="Consolas" w:eastAsia="Arial" w:hAnsi="Consolas" w:cs="Arial"/>
-                <w:color w:val="000000"/>
-                <w:sz w:val="22"/>
-                <w:szCs w:val="20"/>
-                <w:lang w:eastAsia="nl-NL"/>
-              </w:rPr>
-            </w:pPr>
-            <w:proofErr w:type="spellStart"/>
-            <w:r>
-              <w:rPr>
-                <w:rFonts w:ascii="Consolas" w:eastAsia="Arial" w:hAnsi="Consolas" w:cs="Arial"/>
-                <w:color w:val="000000"/>
-                <w:sz w:val="22"/>
-                <w:szCs w:val="20"/>
-                <w:lang w:eastAsia="nl-NL"/>
-              </w:rPr>
-              <w:t>u_</w:t>
-            </w:r>
-            <w:r>
-              <w:rPr>
-                <w:rFonts w:ascii="Consolas" w:eastAsia="Arial" w:hAnsi="Consolas" w:cs="Arial"/>
-                <w:color w:val="000000"/>
-                <w:sz w:val="22"/>
-                <w:szCs w:val="20"/>
-                <w:lang w:eastAsia="nl-NL"/>
-              </w:rPr>
-              <w:t>H</w:t>
-            </w:r>
-            <w:proofErr w:type="spellEnd"/>
-          </w:p>
-        </w:tc>
-        <w:tc>
-          <w:tcPr>
-            <w:tcW w:w="2981" w:type="dxa"/>
-            <w:hideMark/>
-          </w:tcPr>
-          <w:p>
-            <w:pPr>
-              <w:pStyle w:val="FirstParagraph"/>
-              <w:spacing w:before="0" w:after="0"/>
-              <w:rPr>
-                <w:rFonts w:asciiTheme="majorHAnsi" w:eastAsia="Arial" w:hAnsiTheme="majorHAnsi" w:cs="Arial"/>
-                <w:color w:val="000000"/>
-                <w:sz w:val="20"/>
-                <w:szCs w:val="20"/>
-                <w:lang w:eastAsia="nl-NL"/>
-              </w:rPr>
-            </w:pPr>
-            <w:r>
-              <w:rPr>
-                <w:rFonts w:asciiTheme="majorHAnsi" w:eastAsia="Arial" w:hAnsiTheme="majorHAnsi" w:cs="Arial"/>
-                <w:color w:val="000000"/>
-                <w:sz w:val="20"/>
-                <w:szCs w:val="20"/>
-                <w:lang w:eastAsia="nl-NL"/>
-              </w:rPr>
-              <w:t>1.00</w:t>
-            </w:r>
-          </w:p>
-        </w:tc>
-      </w:tr>
-      <w:tr>
-        <w:trPr>
-          <w:trHeight w:val="243"/>
-        </w:trPr>
-        <w:tc>
-          <w:tcPr>
-            <w:tcW w:w="4820" w:type="dxa"/>
-            <w:gridSpan w:val="2"/>
-            <w:hideMark/>
-          </w:tcPr>
-          <w:p>
-            <w:pPr>
-              <w:tabs>
-                <w:tab w:val="left" w:pos="2410"/>
-              </w:tabs>
-              <w:spacing w:after="0"/>
-              <w:ind w:left="360"/>
-              <w:rPr>
-                <w:rFonts w:ascii="Verdana" w:hAnsi="Verdana"/>
-                <w:sz w:val="20"/>
-                <w:lang w:val="en-US"/>
-              </w:rPr>
-            </w:pPr>
-            <w:r>
-              <w:rPr>
-                <w:rFonts w:ascii="Verdana" w:hAnsi="Verdana"/>
-                <w:sz w:val="20"/>
-                <w:lang w:val="en-US"/>
-              </w:rPr>
-              <w:t>Sick individuals in S1</w:t>
-            </w:r>
-          </w:p>
-        </w:tc>
-        <w:tc>
-          <w:tcPr>
-            <w:tcW w:w="1559" w:type="dxa"/>
-            <w:hideMark/>
-          </w:tcPr>
-          <w:p>
-            <w:pPr>
-              <w:pStyle w:val="FirstParagraph"/>
-              <w:spacing w:before="0" w:after="0"/>
-              <w:rPr>
-                <w:rFonts w:ascii="Consolas" w:eastAsia="Arial" w:hAnsi="Consolas" w:cs="Arial"/>
-                <w:color w:val="000000"/>
-                <w:sz w:val="22"/>
-                <w:szCs w:val="20"/>
-                <w:lang w:eastAsia="nl-NL"/>
-              </w:rPr>
-            </w:pPr>
-            <w:r>
-              <w:rPr>
-                <w:rFonts w:ascii="Consolas" w:eastAsia="Arial" w:hAnsi="Consolas" w:cs="Arial"/>
-                <w:color w:val="000000"/>
-                <w:sz w:val="22"/>
-                <w:szCs w:val="20"/>
-                <w:lang w:eastAsia="nl-NL"/>
-              </w:rPr>
-              <w:t>u_</w:t>
-            </w:r>
-            <w:r>
-              <w:rPr>
-                <w:rFonts w:ascii="Consolas" w:eastAsia="Arial" w:hAnsi="Consolas" w:cs="Arial"/>
-                <w:color w:val="000000"/>
-                <w:sz w:val="22"/>
-                <w:szCs w:val="20"/>
-                <w:lang w:eastAsia="nl-NL"/>
-              </w:rPr>
-              <w:t>S1</w:t>
-            </w:r>
-          </w:p>
-        </w:tc>
-        <w:tc>
-          <w:tcPr>
-            <w:tcW w:w="2981" w:type="dxa"/>
-            <w:hideMark/>
-          </w:tcPr>
-          <w:p>
-            <w:pPr>
-              <w:pStyle w:val="FirstParagraph"/>
-              <w:spacing w:before="0" w:after="0"/>
-              <w:rPr>
-                <w:rFonts w:asciiTheme="majorHAnsi" w:eastAsia="Arial" w:hAnsiTheme="majorHAnsi" w:cs="Arial"/>
-                <w:color w:val="000000"/>
-                <w:sz w:val="20"/>
-                <w:szCs w:val="20"/>
-                <w:lang w:eastAsia="nl-NL"/>
-              </w:rPr>
-            </w:pPr>
-            <w:r>
-              <w:rPr>
-                <w:rFonts w:asciiTheme="majorHAnsi" w:eastAsia="Arial" w:hAnsiTheme="majorHAnsi" w:cs="Arial"/>
-                <w:color w:val="000000"/>
-                <w:sz w:val="20"/>
-                <w:szCs w:val="20"/>
-                <w:lang w:eastAsia="nl-NL"/>
-              </w:rPr>
-              <w:t>0.75</w:t>
-            </w:r>
-          </w:p>
-        </w:tc>
-      </w:tr>
-      <w:tr>
-        <w:trPr>
-          <w:trHeight w:val="243"/>
-        </w:trPr>
-        <w:tc>
-          <w:tcPr>
-            <w:tcW w:w="4820" w:type="dxa"/>
-            <w:gridSpan w:val="2"/>
-            <w:hideMark/>
-          </w:tcPr>
-          <w:p>
-            <w:pPr>
-              <w:tabs>
-                <w:tab w:val="left" w:pos="2410"/>
-              </w:tabs>
-              <w:spacing w:after="0"/>
-              <w:ind w:left="360"/>
-              <w:rPr>
-                <w:rFonts w:ascii="Verdana" w:hAnsi="Verdana"/>
-                <w:sz w:val="20"/>
-                <w:lang w:val="en-US"/>
-              </w:rPr>
-            </w:pPr>
-            <w:r>
-              <w:rPr>
-                <w:rFonts w:ascii="Verdana" w:hAnsi="Verdana"/>
-                <w:sz w:val="20"/>
-                <w:lang w:val="en-US"/>
-              </w:rPr>
-              <w:t>Sick individuals in S2</w:t>
-            </w:r>
-          </w:p>
-        </w:tc>
-        <w:tc>
-          <w:tcPr>
-            <w:tcW w:w="1559" w:type="dxa"/>
-            <w:hideMark/>
-          </w:tcPr>
-          <w:p>
-            <w:pPr>
-              <w:pStyle w:val="FirstParagraph"/>
-              <w:spacing w:before="0" w:after="0"/>
-              <w:rPr>
-                <w:rFonts w:ascii="Consolas" w:eastAsia="Arial" w:hAnsi="Consolas" w:cs="Arial"/>
-                <w:color w:val="000000"/>
-                <w:sz w:val="22"/>
-                <w:szCs w:val="20"/>
-                <w:lang w:eastAsia="nl-NL"/>
-              </w:rPr>
-            </w:pPr>
-            <w:r>
-              <w:rPr>
-                <w:rFonts w:ascii="Consolas" w:eastAsia="Arial" w:hAnsi="Consolas" w:cs="Arial"/>
-                <w:color w:val="000000"/>
-                <w:sz w:val="22"/>
-                <w:szCs w:val="20"/>
-                <w:lang w:eastAsia="nl-NL"/>
-              </w:rPr>
-              <w:t>u_</w:t>
-            </w:r>
-            <w:r>
-              <w:rPr>
-                <w:rFonts w:ascii="Consolas" w:eastAsia="Arial" w:hAnsi="Consolas" w:cs="Arial"/>
-                <w:color w:val="000000"/>
-                <w:sz w:val="22"/>
-                <w:szCs w:val="20"/>
-                <w:lang w:eastAsia="nl-NL"/>
-              </w:rPr>
-              <w:t>S2</w:t>
-            </w:r>
-          </w:p>
-        </w:tc>
-        <w:tc>
-          <w:tcPr>
-            <w:tcW w:w="2981" w:type="dxa"/>
-            <w:hideMark/>
-          </w:tcPr>
-          <w:p>
-            <w:pPr>
-              <w:pStyle w:val="FirstParagraph"/>
-              <w:spacing w:before="0" w:after="0"/>
-              <w:rPr>
-                <w:rFonts w:asciiTheme="majorHAnsi" w:eastAsia="Arial" w:hAnsiTheme="majorHAnsi" w:cs="Arial"/>
-                <w:color w:val="000000"/>
-                <w:sz w:val="20"/>
-                <w:szCs w:val="20"/>
-                <w:lang w:eastAsia="nl-NL"/>
-              </w:rPr>
-            </w:pPr>
-            <w:r>
-              <w:rPr>
-                <w:rFonts w:asciiTheme="majorHAnsi" w:eastAsia="Arial" w:hAnsiTheme="majorHAnsi" w:cs="Arial"/>
-                <w:color w:val="000000"/>
-                <w:sz w:val="20"/>
-                <w:szCs w:val="20"/>
-                <w:lang w:eastAsia="nl-NL"/>
-              </w:rPr>
-              <w:t>0.50</w:t>
-            </w:r>
-          </w:p>
-        </w:tc>
-      </w:tr>
-      <w:tr>
-        <w:trPr>
-          <w:trHeight w:val="243"/>
-        </w:trPr>
-        <w:tc>
-          <w:tcPr>
-            <w:tcW w:w="4820" w:type="dxa"/>
-            <w:gridSpan w:val="2"/>
-            <w:hideMark/>
-          </w:tcPr>
-          <w:p>
-            <w:pPr>
-              <w:pStyle w:val="FirstParagraph"/>
-              <w:spacing w:before="0" w:after="0"/>
-              <w:jc w:val="both"/>
-              <w:rPr>
-                <w:rFonts w:asciiTheme="majorHAnsi" w:eastAsia="Arial" w:hAnsiTheme="majorHAnsi" w:cs="Arial"/>
-                <w:color w:val="000000"/>
-                <w:sz w:val="20"/>
-                <w:szCs w:val="20"/>
-                <w:lang w:eastAsia="nl-NL"/>
-              </w:rPr>
-            </w:pPr>
-            <w:r>
-              <w:rPr>
-                <w:rFonts w:asciiTheme="majorHAnsi" w:eastAsia="Arial" w:hAnsiTheme="majorHAnsi" w:cs="Arial"/>
-                <w:color w:val="000000"/>
-                <w:sz w:val="20"/>
-                <w:szCs w:val="20"/>
-                <w:lang w:eastAsia="nl-NL"/>
-              </w:rPr>
-              <w:t>Intervention effect</w:t>
-            </w:r>
-          </w:p>
-        </w:tc>
-        <w:tc>
-          <w:tcPr>
-            <w:tcW w:w="1559" w:type="dxa"/>
-          </w:tcPr>
-          <w:p>
-            <w:pPr>
-              <w:pStyle w:val="FirstParagraph"/>
-              <w:spacing w:before="0" w:after="0"/>
-              <w:jc w:val="right"/>
-              <w:rPr>
-                <w:rFonts w:ascii="Consolas" w:eastAsia="Arial" w:hAnsi="Consolas" w:cs="Arial"/>
-                <w:color w:val="000000"/>
-                <w:sz w:val="22"/>
-                <w:szCs w:val="20"/>
-                <w:lang w:eastAsia="nl-NL"/>
-              </w:rPr>
-            </w:pPr>
-          </w:p>
-        </w:tc>
-        <w:tc>
-          <w:tcPr>
-            <w:tcW w:w="2981" w:type="dxa"/>
-          </w:tcPr>
-          <w:p>
-            <w:pPr>
-              <w:pStyle w:val="FirstParagraph"/>
-              <w:spacing w:before="0" w:after="0"/>
-              <w:jc w:val="right"/>
-              <w:rPr>
-                <w:rFonts w:asciiTheme="majorHAnsi" w:eastAsia="Arial" w:hAnsiTheme="majorHAnsi" w:cs="Arial"/>
-                <w:color w:val="000000"/>
-                <w:sz w:val="20"/>
-                <w:szCs w:val="20"/>
-                <w:lang w:eastAsia="nl-NL"/>
-              </w:rPr>
-            </w:pPr>
-          </w:p>
-        </w:tc>
-      </w:tr>
-      <w:tr>
-        <w:trPr>
-          <w:trHeight w:val="243"/>
-        </w:trPr>
-        <w:tc>
-          <w:tcPr>
-            <w:tcW w:w="4820" w:type="dxa"/>
-            <w:gridSpan w:val="2"/>
-            <w:hideMark/>
-          </w:tcPr>
-          <w:p>
-            <w:pPr>
-              <w:tabs>
-                <w:tab w:val="left" w:pos="2410"/>
-              </w:tabs>
-              <w:spacing w:after="0"/>
-              <w:ind w:left="360"/>
-              <w:rPr>
-                <w:rFonts w:asciiTheme="majorHAnsi" w:eastAsia="Arial" w:hAnsiTheme="majorHAnsi" w:cs="Arial"/>
-                <w:color w:val="000000"/>
-                <w:sz w:val="20"/>
-                <w:szCs w:val="20"/>
-                <w:lang w:val="en-US" w:eastAsia="nl-NL"/>
-              </w:rPr>
-            </w:pPr>
-            <w:r>
-              <w:rPr>
-                <w:rFonts w:ascii="Verdana" w:hAnsi="Verdana"/>
-                <w:sz w:val="20"/>
-                <w:lang w:val="en-US"/>
-              </w:rPr>
-              <w:t>Utility for treated individuals in S1</w:t>
-            </w:r>
-          </w:p>
-        </w:tc>
-        <w:tc>
-          <w:tcPr>
-            <w:tcW w:w="1559" w:type="dxa"/>
-            <w:hideMark/>
-          </w:tcPr>
-          <w:p>
-            <w:pPr>
-              <w:pStyle w:val="FirstParagraph"/>
-              <w:spacing w:before="0" w:after="0"/>
-              <w:rPr>
-                <w:rFonts w:ascii="Consolas" w:eastAsia="Arial" w:hAnsi="Consolas" w:cs="Arial"/>
-                <w:color w:val="000000"/>
-                <w:sz w:val="22"/>
-                <w:szCs w:val="20"/>
-                <w:lang w:eastAsia="nl-NL"/>
-              </w:rPr>
-            </w:pPr>
-            <w:proofErr w:type="spellStart"/>
-            <w:r>
-              <w:rPr>
-                <w:rFonts w:ascii="Consolas" w:eastAsia="Arial" w:hAnsi="Consolas" w:cs="Arial"/>
-                <w:color w:val="000000"/>
-                <w:sz w:val="22"/>
-                <w:szCs w:val="20"/>
-                <w:lang w:eastAsia="nl-NL"/>
-              </w:rPr>
-              <w:t>u_</w:t>
-            </w:r>
-            <w:r>
-              <w:rPr>
-                <w:rFonts w:ascii="Consolas" w:eastAsia="Arial" w:hAnsi="Consolas" w:cs="Arial"/>
-                <w:color w:val="000000"/>
-                <w:sz w:val="22"/>
-                <w:szCs w:val="20"/>
-                <w:lang w:eastAsia="nl-NL"/>
-              </w:rPr>
-              <w:t>T</w:t>
-            </w:r>
-            <w:r>
-              <w:rPr>
-                <w:rFonts w:ascii="Consolas" w:eastAsia="Arial" w:hAnsi="Consolas" w:cs="Arial"/>
-                <w:color w:val="000000"/>
-                <w:sz w:val="22"/>
-                <w:szCs w:val="20"/>
-                <w:lang w:eastAsia="nl-NL"/>
-              </w:rPr>
-              <w:t>rt</w:t>
-            </w:r>
-            <w:proofErr w:type="spellEnd"/>
-          </w:p>
-        </w:tc>
-        <w:tc>
-          <w:tcPr>
-            <w:tcW w:w="2981" w:type="dxa"/>
-            <w:hideMark/>
-          </w:tcPr>
-          <w:p>
-            <w:pPr>
-              <w:pStyle w:val="FirstParagraph"/>
-              <w:spacing w:before="0" w:after="0"/>
-              <w:rPr>
-                <w:rFonts w:asciiTheme="majorHAnsi" w:eastAsia="Arial" w:hAnsiTheme="majorHAnsi" w:cs="Arial"/>
-                <w:color w:val="000000"/>
-                <w:sz w:val="20"/>
-                <w:szCs w:val="20"/>
-                <w:lang w:eastAsia="nl-NL"/>
-              </w:rPr>
-            </w:pPr>
-            <w:r>
-              <w:rPr>
-                <w:rFonts w:asciiTheme="majorHAnsi" w:eastAsia="Arial" w:hAnsiTheme="majorHAnsi" w:cs="Arial"/>
-                <w:color w:val="000000"/>
-                <w:sz w:val="20"/>
-                <w:szCs w:val="20"/>
-                <w:lang w:eastAsia="nl-NL"/>
-              </w:rPr>
-              <w:t>0.95</w:t>
-            </w:r>
-          </w:p>
-        </w:tc>
-      </w:tr>
-      <w:tr>
-        <w:trPr>
-          <w:trHeight w:val="243"/>
-        </w:trPr>
-        <w:tc>
-          <w:tcPr>
-            <w:tcW w:w="4820" w:type="dxa"/>
-            <w:gridSpan w:val="2"/>
-          </w:tcPr>
-          <w:p>
-            <w:pPr>
-              <w:tabs>
-                <w:tab w:val="left" w:pos="2410"/>
-              </w:tabs>
-              <w:spacing w:after="0"/>
-              <w:rPr>
-                <w:rFonts w:ascii="Verdana" w:hAnsi="Verdana"/>
-                <w:sz w:val="20"/>
-                <w:lang w:val="en-US"/>
-              </w:rPr>
-            </w:pPr>
-            <w:r>
-              <w:rPr>
-                <w:rFonts w:ascii="Verdana" w:hAnsi="Verdana"/>
-                <w:sz w:val="20"/>
-                <w:szCs w:val="20"/>
-                <w:lang w:val="en-GB"/>
-              </w:rPr>
-              <w:t xml:space="preserve">Time varying extension of Sick-Sicker model </w:t>
-            </w:r>
-          </w:p>
-        </w:tc>
-        <w:tc>
-          <w:tcPr>
-            <w:tcW w:w="1559" w:type="dxa"/>
-          </w:tcPr>
-          <w:p>
-            <w:pPr>
-              <w:pStyle w:val="FirstParagraph"/>
-              <w:spacing w:before="0" w:after="0"/>
-              <w:rPr>
-                <w:rFonts w:ascii="Consolas" w:eastAsia="Arial" w:hAnsi="Consolas" w:cs="Arial"/>
-                <w:color w:val="000000"/>
-                <w:sz w:val="22"/>
-                <w:szCs w:val="20"/>
-                <w:lang w:eastAsia="nl-NL"/>
-              </w:rPr>
-            </w:pPr>
-          </w:p>
-        </w:tc>
-        <w:tc>
-          <w:tcPr>
-            <w:tcW w:w="2981" w:type="dxa"/>
-          </w:tcPr>
-          <w:p>
-            <w:pPr>
-              <w:pStyle w:val="FirstParagraph"/>
-              <w:spacing w:before="0" w:after="0"/>
-              <w:rPr>
-                <w:rFonts w:asciiTheme="majorHAnsi" w:eastAsia="Arial" w:hAnsiTheme="majorHAnsi" w:cs="Arial"/>
-                <w:color w:val="000000"/>
-                <w:sz w:val="20"/>
-                <w:szCs w:val="20"/>
-                <w:lang w:eastAsia="nl-NL"/>
-              </w:rPr>
-            </w:pPr>
-          </w:p>
-        </w:tc>
-      </w:tr>
-      <w:tr>
-        <w:trPr>
-          <w:trHeight w:val="243"/>
-        </w:trPr>
-        <w:tc>
-          <w:tcPr>
-            <w:tcW w:w="4820" w:type="dxa"/>
-            <w:gridSpan w:val="2"/>
-            <w:tcBorders>
-              <w:bottom w:val="single" w:sz="4" w:space="0" w:color="auto"/>
-            </w:tcBorders>
-          </w:tcPr>
-          <w:p>
-            <w:pPr>
-              <w:tabs>
-                <w:tab w:val="left" w:pos="2410"/>
-              </w:tabs>
-              <w:spacing w:after="0"/>
-              <w:ind w:left="360"/>
-              <w:rPr>
-                <w:rFonts w:ascii="Verdana" w:hAnsi="Verdana"/>
-                <w:sz w:val="20"/>
-                <w:lang w:val="en-US"/>
-              </w:rPr>
-            </w:pPr>
-            <w:r>
-              <w:rPr>
-                <w:rFonts w:ascii="Verdana" w:hAnsi="Verdana"/>
-                <w:sz w:val="20"/>
-                <w:szCs w:val="20"/>
-                <w:lang w:val="en-GB"/>
+                <w:szCs w:val="20"/>
+                <w:lang w:val="en-US"/>
               </w:rPr>
               <w:t>Treatment effect modifier at baseline</w:t>
             </w:r>
@@ -5952,28 +5546,50 @@
         <w:pStyle w:val="Kop1"/>
         <w:ind w:left="0"/>
         <w:rPr>
-          <w:lang w:val="nl-NL"/>
+          <w:lang w:val="en-US"/>
         </w:rPr>
       </w:pPr>
     </w:p>
     <w:p>
       <w:pPr>
         <w:rPr>
-          <w:lang w:val="nl-NL"/>
+          <w:lang w:val="en-US"/>
         </w:rPr>
       </w:pPr>
     </w:p>
     <w:p>
       <w:pPr>
+        <w:spacing w:after="0" w:line="240" w:lineRule="auto"/>
+        <w:rPr>
+          <w:rFonts w:asciiTheme="majorHAnsi" w:eastAsiaTheme="majorEastAsia" w:hAnsiTheme="majorHAnsi" w:cstheme="majorBidi"/>
+          <w:b/>
+          <w:bCs/>
+          <w:color w:val="004D99"/>
+          <w:sz w:val="28"/>
+          <w:szCs w:val="28"/>
+          <w:lang w:val="en-US"/>
+        </w:rPr>
+      </w:pPr>
+      <w:r>
+        <w:rPr>
+          <w:lang w:val="en-US"/>
+        </w:rPr>
+        <w:br w:type="page"/>
+      </w:r>
+    </w:p>
+    <w:p>
+      <w:pPr>
         <w:pStyle w:val="Kop1"/>
         <w:ind w:left="0"/>
         <w:rPr>
-          <w:lang w:val="nl-NL"/>
-        </w:rPr>
-      </w:pPr>
-      <w:r>
-        <w:rPr>
-          <w:lang w:val="nl-NL"/>
+          <w:lang w:val="en-US"/>
+        </w:rPr>
+      </w:pPr>
+      <w:bookmarkStart w:id="0" w:name="_GoBack"/>
+      <w:bookmarkEnd w:id="0"/>
+      <w:r>
+        <w:rPr>
+          <w:lang w:val="en-US"/>
         </w:rPr>
         <w:lastRenderedPageBreak/>
         <w:t>Results</w:t>
@@ -6420,7 +6036,7 @@
           <w:rFonts w:ascii="Lucida Console" w:eastAsia="Times New Roman" w:hAnsi="Lucida Console" w:cs="Courier New"/>
           <w:color w:val="000000"/>
           <w:bdr w:val="none" w:sz="0" w:space="0" w:color="auto" w:frame="1"/>
-          <w:lang w:val="en-CA" w:eastAsia="en-CA"/>
+          <w:lang w:val="en-US" w:eastAsia="en-CA"/>
         </w:rPr>
       </w:pPr>
       <w:r>
@@ -6428,7 +6044,7 @@
           <w:rFonts w:ascii="Lucida Console" w:eastAsia="Times New Roman" w:hAnsi="Lucida Console" w:cs="Courier New"/>
           <w:color w:val="000000"/>
           <w:bdr w:val="none" w:sz="0" w:space="0" w:color="auto" w:frame="1"/>
-          <w:lang w:val="en-CA" w:eastAsia="en-CA"/>
+          <w:lang w:val="en-US" w:eastAsia="en-CA"/>
         </w:rPr>
         <w:lastRenderedPageBreak/>
         <w:t xml:space="preserve">      Strategy      Cost   Effect </w:t>
@@ -6439,7 +6055,7 @@
           <w:rFonts w:ascii="Lucida Console" w:eastAsia="Times New Roman" w:hAnsi="Lucida Console" w:cs="Courier New"/>
           <w:color w:val="000000"/>
           <w:bdr w:val="none" w:sz="0" w:space="0" w:color="auto" w:frame="1"/>
-          <w:lang w:val="en-CA" w:eastAsia="en-CA"/>
+          <w:lang w:val="en-US" w:eastAsia="en-CA"/>
         </w:rPr>
         <w:t>Inc_Cost</w:t>
       </w:r>
@@ -6449,7 +6065,7 @@
           <w:rFonts w:ascii="Lucida Console" w:eastAsia="Times New Roman" w:hAnsi="Lucida Console" w:cs="Courier New"/>
           <w:color w:val="000000"/>
           <w:bdr w:val="none" w:sz="0" w:space="0" w:color="auto" w:frame="1"/>
-          <w:lang w:val="en-CA" w:eastAsia="en-CA"/>
+          <w:lang w:val="en-US" w:eastAsia="en-CA"/>
         </w:rPr>
         <w:t xml:space="preserve"> </w:t>
       </w:r>
@@ -6459,7 +6075,7 @@
           <w:rFonts w:ascii="Lucida Console" w:eastAsia="Times New Roman" w:hAnsi="Lucida Console" w:cs="Courier New"/>
           <w:color w:val="000000"/>
           <w:bdr w:val="none" w:sz="0" w:space="0" w:color="auto" w:frame="1"/>
-          <w:lang w:val="en-CA" w:eastAsia="en-CA"/>
+          <w:lang w:val="en-US" w:eastAsia="en-CA"/>
         </w:rPr>
         <w:t>Inc_Effect</w:t>
       </w:r>
@@ -6469,7 +6085,7 @@
           <w:rFonts w:ascii="Lucida Console" w:eastAsia="Times New Roman" w:hAnsi="Lucida Console" w:cs="Courier New"/>
           <w:color w:val="000000"/>
           <w:bdr w:val="none" w:sz="0" w:space="0" w:color="auto" w:frame="1"/>
-          <w:lang w:val="en-CA" w:eastAsia="en-CA"/>
+          <w:lang w:val="en-US" w:eastAsia="en-CA"/>
         </w:rPr>
         <w:t xml:space="preserve">     ICER Status</w:t>
       </w:r>
@@ -6501,7 +6117,7 @@
           <w:rFonts w:ascii="Lucida Console" w:eastAsia="Times New Roman" w:hAnsi="Lucida Console" w:cs="Courier New"/>
           <w:color w:val="000000"/>
           <w:bdr w:val="none" w:sz="0" w:space="0" w:color="auto" w:frame="1"/>
-          <w:lang w:val="nl-NL" w:eastAsia="en-CA"/>
+          <w:lang w:val="en-US" w:eastAsia="en-CA"/>
         </w:rPr>
       </w:pPr>
       <w:r>
@@ -6509,7 +6125,7 @@
           <w:rFonts w:ascii="Lucida Console" w:eastAsia="Times New Roman" w:hAnsi="Lucida Console" w:cs="Courier New"/>
           <w:color w:val="000000"/>
           <w:bdr w:val="none" w:sz="0" w:space="0" w:color="auto" w:frame="1"/>
-          <w:lang w:val="nl-NL" w:eastAsia="en-CA"/>
+          <w:lang w:val="en-US" w:eastAsia="en-CA"/>
         </w:rPr>
         <w:t xml:space="preserve">1 no </w:t>
       </w:r>
@@ -6519,7 +6135,7 @@
           <w:rFonts w:ascii="Lucida Console" w:eastAsia="Times New Roman" w:hAnsi="Lucida Console" w:cs="Courier New"/>
           <w:color w:val="000000"/>
           <w:bdr w:val="none" w:sz="0" w:space="0" w:color="auto" w:frame="1"/>
-          <w:lang w:val="nl-NL" w:eastAsia="en-CA"/>
+          <w:lang w:val="en-US" w:eastAsia="en-CA"/>
         </w:rPr>
         <w:t>treatment  78123.37</w:t>
       </w:r>
@@ -6529,7 +6145,7 @@
           <w:rFonts w:ascii="Lucida Console" w:eastAsia="Times New Roman" w:hAnsi="Lucida Console" w:cs="Courier New"/>
           <w:color w:val="000000"/>
           <w:bdr w:val="none" w:sz="0" w:space="0" w:color="auto" w:frame="1"/>
-          <w:lang w:val="nl-NL" w:eastAsia="en-CA"/>
+          <w:lang w:val="en-US" w:eastAsia="en-CA"/>
         </w:rPr>
         <w:t xml:space="preserve"> 16.24541       NA         </w:t>
       </w:r>
@@ -6539,7 +6155,7 @@
           <w:rFonts w:ascii="Lucida Console" w:eastAsia="Times New Roman" w:hAnsi="Lucida Console" w:cs="Courier New"/>
           <w:color w:val="000000"/>
           <w:bdr w:val="none" w:sz="0" w:space="0" w:color="auto" w:frame="1"/>
-          <w:lang w:val="nl-NL" w:eastAsia="en-CA"/>
+          <w:lang w:val="en-US" w:eastAsia="en-CA"/>
         </w:rPr>
         <w:t>NA</w:t>
       </w:r>
@@ -6549,7 +6165,7 @@
           <w:rFonts w:ascii="Lucida Console" w:eastAsia="Times New Roman" w:hAnsi="Lucida Console" w:cs="Courier New"/>
           <w:color w:val="000000"/>
           <w:bdr w:val="none" w:sz="0" w:space="0" w:color="auto" w:frame="1"/>
-          <w:lang w:val="nl-NL" w:eastAsia="en-CA"/>
+          <w:lang w:val="en-US" w:eastAsia="en-CA"/>
         </w:rPr>
         <w:t xml:space="preserve">       </w:t>
       </w:r>
@@ -6559,7 +6175,7 @@
           <w:rFonts w:ascii="Lucida Console" w:eastAsia="Times New Roman" w:hAnsi="Lucida Console" w:cs="Courier New"/>
           <w:color w:val="000000"/>
           <w:bdr w:val="none" w:sz="0" w:space="0" w:color="auto" w:frame="1"/>
-          <w:lang w:val="nl-NL" w:eastAsia="en-CA"/>
+          <w:lang w:val="en-US" w:eastAsia="en-CA"/>
         </w:rPr>
         <w:t>NA</w:t>
       </w:r>
@@ -6569,7 +6185,7 @@
           <w:rFonts w:ascii="Lucida Console" w:eastAsia="Times New Roman" w:hAnsi="Lucida Console" w:cs="Courier New"/>
           <w:color w:val="000000"/>
           <w:bdr w:val="none" w:sz="0" w:space="0" w:color="auto" w:frame="1"/>
-          <w:lang w:val="nl-NL" w:eastAsia="en-CA"/>
+          <w:lang w:val="en-US" w:eastAsia="en-CA"/>
         </w:rPr>
         <w:t xml:space="preserve">     ND</w:t>
       </w:r>
@@ -6600,7 +6216,7 @@
         <w:rPr>
           <w:rFonts w:ascii="Lucida Console" w:eastAsia="Times New Roman" w:hAnsi="Lucida Console" w:cs="Courier New"/>
           <w:color w:val="000000"/>
-          <w:lang w:val="en-CA" w:eastAsia="en-CA"/>
+          <w:lang w:val="en-US" w:eastAsia="en-CA"/>
         </w:rPr>
       </w:pPr>
       <w:r>
@@ -6608,7 +6224,7 @@
           <w:rFonts w:ascii="Lucida Console" w:eastAsia="Times New Roman" w:hAnsi="Lucida Console" w:cs="Courier New"/>
           <w:color w:val="000000"/>
           <w:bdr w:val="none" w:sz="0" w:space="0" w:color="auto" w:frame="1"/>
-          <w:lang w:val="en-CA" w:eastAsia="en-CA"/>
+          <w:lang w:val="en-US" w:eastAsia="en-CA"/>
         </w:rPr>
         <w:t xml:space="preserve">2    treatment 145589.23 16.82525 </w:t>
       </w:r>
@@ -6618,7 +6234,7 @@
           <w:rFonts w:ascii="Lucida Console" w:eastAsia="Times New Roman" w:hAnsi="Lucida Console" w:cs="Courier New"/>
           <w:color w:val="000000"/>
           <w:bdr w:val="none" w:sz="0" w:space="0" w:color="auto" w:frame="1"/>
-          <w:lang w:val="en-CA" w:eastAsia="en-CA"/>
+          <w:lang w:val="en-US" w:eastAsia="en-CA"/>
         </w:rPr>
         <w:t>67465.86  0.5798416</w:t>
       </w:r>
@@ -6628,7 +6244,7 @@
           <w:rFonts w:ascii="Lucida Console" w:eastAsia="Times New Roman" w:hAnsi="Lucida Console" w:cs="Courier New"/>
           <w:color w:val="000000"/>
           <w:bdr w:val="none" w:sz="0" w:space="0" w:color="auto" w:frame="1"/>
-          <w:lang w:val="en-CA" w:eastAsia="en-CA"/>
+          <w:lang w:val="en-US" w:eastAsia="en-CA"/>
         </w:rPr>
         <w:t xml:space="preserve"> 116352.2     ND</w:t>
       </w:r>
@@ -6644,8 +6260,30 @@
           <w:lang w:val="en-US"/>
         </w:rPr>
       </w:pPr>
-      <w:bookmarkStart w:id="0" w:name="_GoBack"/>
-      <w:bookmarkEnd w:id="0"/>
+    </w:p>
+    <w:p>
+      <w:pPr>
+        <w:tabs>
+          <w:tab w:val="left" w:pos="2616"/>
+        </w:tabs>
+        <w:rPr>
+          <w:rStyle w:val="Intensievebenadrukking"/>
+          <w:i w:val="0"/>
+          <w:lang w:val="en-US"/>
+        </w:rPr>
+      </w:pPr>
+    </w:p>
+    <w:p>
+      <w:pPr>
+        <w:tabs>
+          <w:tab w:val="left" w:pos="2616"/>
+        </w:tabs>
+        <w:rPr>
+          <w:rStyle w:val="Intensievebenadrukking"/>
+          <w:i w:val="0"/>
+          <w:lang w:val="en-US"/>
+        </w:rPr>
+      </w:pPr>
     </w:p>
     <w:sectPr>
       <w:footerReference w:type="default" r:id="rId13"/>

</xml_diff>